<commit_message>
Fixed a bunch of issues Fixed sections not showing up for mobile Improved performance in the techboxes section Improved Hamburger menu and hamburger icon Added error boundary Added isMobile context for any component that needs it & moved it up the component tree so there's a single source of truth
</commit_message>
<xml_diff>
--- a/public/documents/Mohamed H. Aly.docx
+++ b/public/documents/Mohamed H. Aly.docx
@@ -1313,7 +1313,7 @@
             <w:tcW w:w="0" w:type="auto"/>
             <w:tcBorders>
               <w:top w:val="single" w:sz="4" w:space="0" w:color="7E97AD" w:themeColor="accent1"/>
-              <w:bottom w:val="single" w:sz="4" w:space="0" w:color="7E97AD" w:themeColor="accent1"/>
+              <w:bottom w:val="double" w:sz="4" w:space="0" w:color="7E97AD" w:themeColor="accent1"/>
             </w:tcBorders>
             <w:tcMar>
               <w:right w:w="475" w:type="dxa"/>
@@ -1333,7 +1333,7 @@
             <w:tcW w:w="0" w:type="auto"/>
             <w:tcBorders>
               <w:top w:val="single" w:sz="4" w:space="0" w:color="7E97AD" w:themeColor="accent1"/>
-              <w:bottom w:val="single" w:sz="4" w:space="0" w:color="7E97AD" w:themeColor="accent1"/>
+              <w:bottom w:val="double" w:sz="4" w:space="0" w:color="7E97AD" w:themeColor="accent1"/>
             </w:tcBorders>
           </w:tcPr>
           <w:p>

</xml_diff>

<commit_message>
Some changes in the readme and in the static documents
</commit_message>
<xml_diff>
--- a/public/documents/Mohamed H. Aly.docx
+++ b/public/documents/Mohamed H. Aly.docx
@@ -1341,7 +1341,7 @@
               <w:pStyle w:val="ResumeText"/>
             </w:pPr>
             <w:r>
-              <w:t xml:space="preserve">Please note that a comprehensive list of all projects I've contributed to, along with detailed descriptions and technologies utilized, as well as my completed courses and certificates, can be found in my </w:t>
+              <w:t xml:space="preserve">I'd like to note that a comprehensive list of all projects I've contributed to, along with detailed descriptions and the technologies utilized, can be found in my </w:t>
             </w:r>
             <w:hyperlink r:id="rId12" w:history="1">
               <w:r>
@@ -1352,6 +1352,20 @@
               </w:r>
             </w:hyperlink>
             <w:r>
+              <w:t>. Additionally, my completed courses and certificates are also available</w:t>
+            </w:r>
+            <w:r>
+              <w:t xml:space="preserve"> </w:t>
+            </w:r>
+            <w:hyperlink r:id="rId13" w:history="1">
+              <w:r>
+                <w:rPr>
+                  <w:rStyle w:val="Hyperlink"/>
+                </w:rPr>
+                <w:t>there</w:t>
+              </w:r>
+            </w:hyperlink>
+            <w:r>
               <w:t>.</w:t>
             </w:r>
           </w:p>
@@ -1360,7 +1374,7 @@
     </w:tbl>
     <w:p/>
     <w:sectPr>
-      <w:footerReference w:type="default" r:id="rId13"/>
+      <w:footerReference w:type="default" r:id="rId14"/>
       <w:pgSz w:w="12240" w:h="15840" w:code="1"/>
       <w:pgMar w:top="1080" w:right="1080" w:bottom="1080" w:left="1080" w:header="720" w:footer="720" w:gutter="0"/>
       <w:pgNumType w:start="1"/>

</xml_diff>

<commit_message>
Added new finished products & updated resume
</commit_message>
<xml_diff>
--- a/public/documents/Mohamed H. Aly.docx
+++ b/public/documents/Mohamed H. Aly.docx
@@ -1,6 +1,6 @@
 
 <file path=word/document.xml><?xml version="1.0" encoding="utf-8"?>
-<w:document xmlns:wpc="http://schemas.microsoft.com/office/word/2010/wordprocessingCanvas" xmlns:cx="http://schemas.microsoft.com/office/drawing/2014/chartex" xmlns:cx1="http://schemas.microsoft.com/office/drawing/2015/9/8/chartex" xmlns:cx2="http://schemas.microsoft.com/office/drawing/2015/10/21/chartex" xmlns:cx3="http://schemas.microsoft.com/office/drawing/2016/5/9/chartex" xmlns:cx4="http://schemas.microsoft.com/office/drawing/2016/5/10/chartex" xmlns:cx5="http://schemas.microsoft.com/office/drawing/2016/5/11/chartex" xmlns:cx6="http://schemas.microsoft.com/office/drawing/2016/5/12/chartex" xmlns:cx7="http://schemas.microsoft.com/office/drawing/2016/5/13/chartex" xmlns:cx8="http://schemas.microsoft.com/office/drawing/2016/5/14/chartex" xmlns:mc="http://schemas.openxmlformats.org/markup-compatibility/2006" xmlns:aink="http://schemas.microsoft.com/office/drawing/2016/ink" xmlns:am3d="http://schemas.microsoft.com/office/drawing/2017/model3d" xmlns:o="urn:schemas-microsoft-com:office:office" xmlns:oel="http://schemas.microsoft.com/office/2019/extlst" xmlns:r="http://schemas.openxmlformats.org/officeDocument/2006/relationships" xmlns:m="http://schemas.openxmlformats.org/officeDocument/2006/math" xmlns:v="urn:schemas-microsoft-com:vml" xmlns:wp14="http://schemas.microsoft.com/office/word/2010/wordprocessingDrawing" xmlns:wp="http://schemas.openxmlformats.org/drawingml/2006/wordprocessingDrawing" xmlns:w10="urn:schemas-microsoft-com:office:word" xmlns:w="http://schemas.openxmlformats.org/wordprocessingml/2006/main" xmlns:w14="http://schemas.microsoft.com/office/word/2010/wordml" xmlns:w15="http://schemas.microsoft.com/office/word/2012/wordml" xmlns:w16cex="http://schemas.microsoft.com/office/word/2018/wordml/cex" xmlns:w16cid="http://schemas.microsoft.com/office/word/2016/wordml/cid" xmlns:w16="http://schemas.microsoft.com/office/word/2018/wordml" xmlns:w16sdtdh="http://schemas.microsoft.com/office/word/2020/wordml/sdtdatahash" xmlns:w16se="http://schemas.microsoft.com/office/word/2015/wordml/symex" xmlns:wpg="http://schemas.microsoft.com/office/word/2010/wordprocessingGroup" xmlns:wpi="http://schemas.microsoft.com/office/word/2010/wordprocessingInk" xmlns:wne="http://schemas.microsoft.com/office/word/2006/wordml" xmlns:wps="http://schemas.microsoft.com/office/word/2010/wordprocessingShape" mc:Ignorable="w14 w15 w16se w16cid w16 w16cex w16sdtdh wp14">
+<w:document xmlns:wpc="http://schemas.microsoft.com/office/word/2010/wordprocessingCanvas" xmlns:cx="http://schemas.microsoft.com/office/drawing/2014/chartex" xmlns:cx1="http://schemas.microsoft.com/office/drawing/2015/9/8/chartex" xmlns:cx2="http://schemas.microsoft.com/office/drawing/2015/10/21/chartex" xmlns:cx3="http://schemas.microsoft.com/office/drawing/2016/5/9/chartex" xmlns:cx4="http://schemas.microsoft.com/office/drawing/2016/5/10/chartex" xmlns:cx5="http://schemas.microsoft.com/office/drawing/2016/5/11/chartex" xmlns:cx6="http://schemas.microsoft.com/office/drawing/2016/5/12/chartex" xmlns:cx7="http://schemas.microsoft.com/office/drawing/2016/5/13/chartex" xmlns:cx8="http://schemas.microsoft.com/office/drawing/2016/5/14/chartex" xmlns:mc="http://schemas.openxmlformats.org/markup-compatibility/2006" xmlns:aink="http://schemas.microsoft.com/office/drawing/2016/ink" xmlns:am3d="http://schemas.microsoft.com/office/drawing/2017/model3d" xmlns:o="urn:schemas-microsoft-com:office:office" xmlns:oel="http://schemas.microsoft.com/office/2019/extlst" xmlns:r="http://schemas.openxmlformats.org/officeDocument/2006/relationships" xmlns:m="http://schemas.openxmlformats.org/officeDocument/2006/math" xmlns:v="urn:schemas-microsoft-com:vml" xmlns:wp14="http://schemas.microsoft.com/office/word/2010/wordprocessingDrawing" xmlns:wp="http://schemas.openxmlformats.org/drawingml/2006/wordprocessingDrawing" xmlns:w10="urn:schemas-microsoft-com:office:word" xmlns:w="http://schemas.openxmlformats.org/wordprocessingml/2006/main" xmlns:w14="http://schemas.microsoft.com/office/word/2010/wordml" xmlns:w15="http://schemas.microsoft.com/office/word/2012/wordml" xmlns:w16cex="http://schemas.microsoft.com/office/word/2018/wordml/cex" xmlns:w16cid="http://schemas.microsoft.com/office/word/2016/wordml/cid" xmlns:w16="http://schemas.microsoft.com/office/word/2018/wordml" xmlns:w16du="http://schemas.microsoft.com/office/word/2023/wordml/word16du" xmlns:w16sdtdh="http://schemas.microsoft.com/office/word/2020/wordml/sdtdatahash" xmlns:w16se="http://schemas.microsoft.com/office/word/2015/wordml/symex" xmlns:wpg="http://schemas.microsoft.com/office/word/2010/wordprocessingGroup" xmlns:wpi="http://schemas.microsoft.com/office/word/2010/wordprocessingInk" xmlns:wne="http://schemas.microsoft.com/office/word/2006/wordml" xmlns:wps="http://schemas.microsoft.com/office/word/2010/wordprocessingShape" mc:Ignorable="w14 w15 w16se w16cid w16 w16cex w16sdtdh w16du wp14">
   <w:body>
     <w:p>
       <w:pPr>
@@ -101,8 +101,8 @@
         <w:tblCaption w:val="Resume layout table"/>
       </w:tblPr>
       <w:tblGrid>
-        <w:gridCol w:w="2585"/>
-        <w:gridCol w:w="7495"/>
+        <w:gridCol w:w="2591"/>
+        <w:gridCol w:w="7489"/>
       </w:tblGrid>
       <w:tr>
         <w:trPr>
@@ -159,7 +159,23 @@
                 <w:sz w:val="21"/>
                 <w:szCs w:val="21"/>
               </w:rPr>
-              <w:t>Senior Frontend engineer</w:t>
+              <w:t xml:space="preserve">Senior Frontend </w:t>
+            </w:r>
+            <w:r>
+              <w:rPr>
+                <w:color w:val="404040" w:themeColor="text1" w:themeTint="BF"/>
+                <w:sz w:val="21"/>
+                <w:szCs w:val="21"/>
+              </w:rPr>
+              <w:t>E</w:t>
+            </w:r>
+            <w:r>
+              <w:rPr>
+                <w:color w:val="404040" w:themeColor="text1" w:themeTint="BF"/>
+                <w:sz w:val="21"/>
+                <w:szCs w:val="21"/>
+              </w:rPr>
+              <w:t>ngineer</w:t>
             </w:r>
           </w:p>
           <w:p>
@@ -308,7 +324,25 @@
                 <w:sz w:val="21"/>
                 <w:szCs w:val="21"/>
               </w:rPr>
-              <w:t>Frontend engineer</w:t>
+              <w:t xml:space="preserve">Frontend </w:t>
+            </w:r>
+            <w:r>
+              <w:rPr>
+                <w:color w:val="404040" w:themeColor="text1" w:themeTint="BF"/>
+                <w:kern w:val="20"/>
+                <w:sz w:val="21"/>
+                <w:szCs w:val="21"/>
+              </w:rPr>
+              <w:t>E</w:t>
+            </w:r>
+            <w:r>
+              <w:rPr>
+                <w:color w:val="404040" w:themeColor="text1" w:themeTint="BF"/>
+                <w:kern w:val="20"/>
+                <w:sz w:val="21"/>
+                <w:szCs w:val="21"/>
+              </w:rPr>
+              <w:t>ngineer</w:t>
             </w:r>
           </w:p>
           <w:p>
@@ -527,7 +561,23 @@
                 <w:sz w:val="21"/>
                 <w:szCs w:val="21"/>
               </w:rPr>
-              <w:t>Interface specialist</w:t>
+              <w:t xml:space="preserve">Interface </w:t>
+            </w:r>
+            <w:r>
+              <w:rPr>
+                <w:color w:val="404040" w:themeColor="text1" w:themeTint="BF"/>
+                <w:sz w:val="21"/>
+                <w:szCs w:val="21"/>
+              </w:rPr>
+              <w:t>S</w:t>
+            </w:r>
+            <w:r>
+              <w:rPr>
+                <w:color w:val="404040" w:themeColor="text1" w:themeTint="BF"/>
+                <w:sz w:val="21"/>
+                <w:szCs w:val="21"/>
+              </w:rPr>
+              <w:t>pecialist</w:t>
             </w:r>
           </w:p>
           <w:p>
@@ -685,7 +735,21 @@
                 <w:sz w:val="21"/>
                 <w:szCs w:val="21"/>
               </w:rPr>
-              <w:t>Bachelor of Science, Management Information Systems</w:t>
+              <w:t>Bachelor of Science</w:t>
+            </w:r>
+            <w:r>
+              <w:rPr>
+                <w:sz w:val="21"/>
+                <w:szCs w:val="21"/>
+              </w:rPr>
+              <w:t xml:space="preserve"> (B.S)</w:t>
+            </w:r>
+            <w:r>
+              <w:rPr>
+                <w:sz w:val="21"/>
+                <w:szCs w:val="21"/>
+              </w:rPr>
+              <w:t>, Management Information Systems</w:t>
             </w:r>
             <w:r>
               <w:rPr>
@@ -721,12 +785,6 @@
             </w:pPr>
             <w:r>
               <w:t>Arab Academy for Science &amp; Technology &amp; Maritime Transport</w:t>
-            </w:r>
-            <w:r>
-              <w:t xml:space="preserve"> </w:t>
-            </w:r>
-            <w:r>
-              <w:t>(AASTMT)</w:t>
             </w:r>
           </w:p>
         </w:tc>
@@ -780,13 +838,13 @@
             </w:tblPr>
             <w:tblGrid>
               <w:gridCol w:w="2677"/>
-              <w:gridCol w:w="2406"/>
-              <w:gridCol w:w="2412"/>
+              <w:gridCol w:w="2403"/>
+              <w:gridCol w:w="2409"/>
             </w:tblGrid>
             <w:tr>
               <w:tc>
                 <w:tcPr>
-                  <w:tcW w:w="2700" w:type="dxa"/>
+                  <w:tcW w:w="2677" w:type="dxa"/>
                 </w:tcPr>
                 <w:p>
                   <w:pPr>
@@ -798,13 +856,19 @@
                     <w:ind w:right="0"/>
                   </w:pPr>
                   <w:r>
-                    <w:t xml:space="preserve">HTML5, CSS3 &amp; SCSS </w:t>
+                    <w:t>HTML5, CSS3 &amp; S</w:t>
+                  </w:r>
+                  <w:r>
+                    <w:t>A</w:t>
+                  </w:r>
+                  <w:r>
+                    <w:t xml:space="preserve">SS </w:t>
                   </w:r>
                 </w:p>
               </w:tc>
               <w:tc>
                 <w:tcPr>
-                  <w:tcW w:w="2564" w:type="dxa"/>
+                  <w:tcW w:w="2406" w:type="dxa"/>
                 </w:tcPr>
                 <w:p>
                   <w:pPr>
@@ -822,7 +886,7 @@
               </w:tc>
               <w:tc>
                 <w:tcPr>
-                  <w:tcW w:w="2566" w:type="dxa"/>
+                  <w:tcW w:w="2412" w:type="dxa"/>
                 </w:tcPr>
                 <w:p>
                   <w:pPr>
@@ -842,7 +906,7 @@
             <w:tr>
               <w:tc>
                 <w:tcPr>
-                  <w:tcW w:w="2700" w:type="dxa"/>
+                  <w:tcW w:w="2677" w:type="dxa"/>
                 </w:tcPr>
                 <w:p>
                   <w:pPr>
@@ -860,7 +924,7 @@
               </w:tc>
               <w:tc>
                 <w:tcPr>
-                  <w:tcW w:w="2564" w:type="dxa"/>
+                  <w:tcW w:w="2406" w:type="dxa"/>
                 </w:tcPr>
                 <w:p>
                   <w:pPr>
@@ -878,7 +942,7 @@
               </w:tc>
               <w:tc>
                 <w:tcPr>
-                  <w:tcW w:w="2566" w:type="dxa"/>
+                  <w:tcW w:w="2412" w:type="dxa"/>
                 </w:tcPr>
                 <w:p>
                   <w:pPr>
@@ -889,11 +953,9 @@
                     </w:numPr>
                     <w:ind w:right="0"/>
                   </w:pPr>
-                  <w:proofErr w:type="spellStart"/>
                   <w:r>
                     <w:t>Axios</w:t>
                   </w:r>
-                  <w:proofErr w:type="spellEnd"/>
                 </w:p>
               </w:tc>
             </w:tr>
@@ -903,7 +965,7 @@
               </w:trPr>
               <w:tc>
                 <w:tcPr>
-                  <w:tcW w:w="2700" w:type="dxa"/>
+                  <w:tcW w:w="2677" w:type="dxa"/>
                 </w:tcPr>
                 <w:p>
                   <w:pPr>
@@ -920,7 +982,7 @@
               </w:tc>
               <w:tc>
                 <w:tcPr>
-                  <w:tcW w:w="2564" w:type="dxa"/>
+                  <w:tcW w:w="2406" w:type="dxa"/>
                 </w:tcPr>
                 <w:p>
                   <w:pPr>
@@ -938,7 +1000,7 @@
               </w:tc>
               <w:tc>
                 <w:tcPr>
-                  <w:tcW w:w="2566" w:type="dxa"/>
+                  <w:tcW w:w="2412" w:type="dxa"/>
                 </w:tcPr>
                 <w:p>
                   <w:pPr>
@@ -958,7 +1020,7 @@
             <w:tr>
               <w:tc>
                 <w:tcPr>
-                  <w:tcW w:w="2700" w:type="dxa"/>
+                  <w:tcW w:w="2677" w:type="dxa"/>
                 </w:tcPr>
                 <w:p>
                   <w:pPr>
@@ -976,7 +1038,7 @@
               </w:tc>
               <w:tc>
                 <w:tcPr>
-                  <w:tcW w:w="2564" w:type="dxa"/>
+                  <w:tcW w:w="2406" w:type="dxa"/>
                 </w:tcPr>
                 <w:p>
                   <w:pPr>
@@ -988,13 +1050,19 @@
                     <w:ind w:right="0"/>
                   </w:pPr>
                   <w:r>
-                    <w:t>PHP</w:t>
+                    <w:t>NEXT</w:t>
+                  </w:r>
+                  <w:r>
+                    <w:t>J</w:t>
+                  </w:r>
+                  <w:r>
+                    <w:t>S</w:t>
                   </w:r>
                 </w:p>
               </w:tc>
               <w:tc>
                 <w:tcPr>
-                  <w:tcW w:w="2566" w:type="dxa"/>
+                  <w:tcW w:w="2412" w:type="dxa"/>
                 </w:tcPr>
                 <w:p>
                   <w:pPr>
@@ -1014,7 +1082,25 @@
             <w:tr>
               <w:tc>
                 <w:tcPr>
-                  <w:tcW w:w="2700" w:type="dxa"/>
+                  <w:tcW w:w="2677" w:type="dxa"/>
+                </w:tcPr>
+                <w:p>
+                  <w:pPr>
+                    <w:pStyle w:val="ResumeText"/>
+                    <w:numPr>
+                      <w:ilvl w:val="0"/>
+                      <w:numId w:val="5"/>
+                    </w:numPr>
+                    <w:ind w:right="0"/>
+                  </w:pPr>
+                  <w:r>
+                    <w:t>PHP</w:t>
+                  </w:r>
+                </w:p>
+              </w:tc>
+              <w:tc>
+                <w:tcPr>
+                  <w:tcW w:w="2406" w:type="dxa"/>
                 </w:tcPr>
                 <w:p>
                   <w:pPr>
@@ -1032,7 +1118,7 @@
               </w:tc>
               <w:tc>
                 <w:tcPr>
-                  <w:tcW w:w="2564" w:type="dxa"/>
+                  <w:tcW w:w="2412" w:type="dxa"/>
                 </w:tcPr>
                 <w:p>
                   <w:pPr>
@@ -1048,29 +1134,11 @@
                   </w:r>
                 </w:p>
               </w:tc>
-              <w:tc>
-                <w:tcPr>
-                  <w:tcW w:w="2566" w:type="dxa"/>
-                </w:tcPr>
-                <w:p>
-                  <w:pPr>
-                    <w:pStyle w:val="ResumeText"/>
-                    <w:numPr>
-                      <w:ilvl w:val="0"/>
-                      <w:numId w:val="5"/>
-                    </w:numPr>
-                    <w:ind w:right="0"/>
-                  </w:pPr>
-                  <w:r>
-                    <w:t>Unit testing</w:t>
-                  </w:r>
-                </w:p>
-              </w:tc>
             </w:tr>
             <w:tr>
               <w:tc>
                 <w:tcPr>
-                  <w:tcW w:w="2700" w:type="dxa"/>
+                  <w:tcW w:w="2677" w:type="dxa"/>
                 </w:tcPr>
                 <w:p>
                   <w:pPr>
@@ -1088,7 +1156,7 @@
               </w:tc>
               <w:tc>
                 <w:tcPr>
-                  <w:tcW w:w="2564" w:type="dxa"/>
+                  <w:tcW w:w="2406" w:type="dxa"/>
                 </w:tcPr>
                 <w:p>
                   <w:pPr>
@@ -1106,7 +1174,7 @@
               </w:tc>
               <w:tc>
                 <w:tcPr>
-                  <w:tcW w:w="2566" w:type="dxa"/>
+                  <w:tcW w:w="2412" w:type="dxa"/>
                 </w:tcPr>
                 <w:p>
                   <w:pPr>
@@ -1126,7 +1194,7 @@
             <w:tr>
               <w:tc>
                 <w:tcPr>
-                  <w:tcW w:w="2700" w:type="dxa"/>
+                  <w:tcW w:w="2677" w:type="dxa"/>
                 </w:tcPr>
                 <w:p>
                   <w:pPr>
@@ -1144,7 +1212,7 @@
               </w:tc>
               <w:tc>
                 <w:tcPr>
-                  <w:tcW w:w="2564" w:type="dxa"/>
+                  <w:tcW w:w="2406" w:type="dxa"/>
                 </w:tcPr>
                 <w:p>
                   <w:pPr>
@@ -1156,69 +1224,13 @@
                     <w:ind w:right="0"/>
                   </w:pPr>
                   <w:r>
-                    <w:t>MySQL</w:t>
+                    <w:t>Unit testing</w:t>
                   </w:r>
                 </w:p>
               </w:tc>
               <w:tc>
                 <w:tcPr>
-                  <w:tcW w:w="2566" w:type="dxa"/>
-                </w:tcPr>
-                <w:p>
-                  <w:pPr>
-                    <w:pStyle w:val="ResumeText"/>
-                    <w:numPr>
-                      <w:ilvl w:val="0"/>
-                      <w:numId w:val="5"/>
-                    </w:numPr>
-                    <w:ind w:right="0"/>
-                  </w:pPr>
-                  <w:r>
-                    <w:t>PostgreSQL</w:t>
-                  </w:r>
-                </w:p>
-              </w:tc>
-            </w:tr>
-            <w:tr>
-              <w:tc>
-                <w:tcPr>
-                  <w:tcW w:w="2700" w:type="dxa"/>
-                </w:tcPr>
-                <w:p>
-                  <w:pPr>
-                    <w:pStyle w:val="ResumeText"/>
-                    <w:numPr>
-                      <w:ilvl w:val="0"/>
-                      <w:numId w:val="5"/>
-                    </w:numPr>
-                    <w:ind w:right="0"/>
-                  </w:pPr>
-                  <w:r>
-                    <w:t>MongoDB</w:t>
-                  </w:r>
-                </w:p>
-              </w:tc>
-              <w:tc>
-                <w:tcPr>
-                  <w:tcW w:w="2564" w:type="dxa"/>
-                </w:tcPr>
-                <w:p>
-                  <w:pPr>
-                    <w:pStyle w:val="ResumeText"/>
-                    <w:numPr>
-                      <w:ilvl w:val="0"/>
-                      <w:numId w:val="5"/>
-                    </w:numPr>
-                    <w:ind w:right="0"/>
-                  </w:pPr>
-                  <w:r>
-                    <w:t>Redis</w:t>
-                  </w:r>
-                </w:p>
-              </w:tc>
-              <w:tc>
-                <w:tcPr>
-                  <w:tcW w:w="2566" w:type="dxa"/>
+                  <w:tcW w:w="2412" w:type="dxa"/>
                 </w:tcPr>
                 <w:p>
                   <w:pPr>
@@ -1238,7 +1250,7 @@
             <w:tr>
               <w:tc>
                 <w:tcPr>
-                  <w:tcW w:w="2700" w:type="dxa"/>
+                  <w:tcW w:w="2677" w:type="dxa"/>
                 </w:tcPr>
                 <w:p>
                   <w:pPr>
@@ -1250,18 +1262,69 @@
                     <w:ind w:right="0"/>
                   </w:pPr>
                   <w:r>
-                    <w:t xml:space="preserve">Git &amp; </w:t>
+                    <w:t>MongoDB</w:t>
                   </w:r>
-                  <w:proofErr w:type="spellStart"/>
-                  <w:r>
-                    <w:t>Github</w:t>
-                  </w:r>
-                  <w:proofErr w:type="spellEnd"/>
                 </w:p>
               </w:tc>
               <w:tc>
                 <w:tcPr>
-                  <w:tcW w:w="2564" w:type="dxa"/>
+                  <w:tcW w:w="2406" w:type="dxa"/>
+                </w:tcPr>
+                <w:p>
+                  <w:pPr>
+                    <w:pStyle w:val="ResumeText"/>
+                    <w:numPr>
+                      <w:ilvl w:val="0"/>
+                      <w:numId w:val="5"/>
+                    </w:numPr>
+                    <w:ind w:right="0"/>
+                  </w:pPr>
+                  <w:r>
+                    <w:t>Redis</w:t>
+                  </w:r>
+                </w:p>
+              </w:tc>
+              <w:tc>
+                <w:tcPr>
+                  <w:tcW w:w="2412" w:type="dxa"/>
+                </w:tcPr>
+                <w:p>
+                  <w:pPr>
+                    <w:pStyle w:val="ResumeText"/>
+                    <w:numPr>
+                      <w:ilvl w:val="0"/>
+                      <w:numId w:val="5"/>
+                    </w:numPr>
+                    <w:ind w:right="0"/>
+                  </w:pPr>
+                  <w:r>
+                    <w:t>MySQL</w:t>
+                  </w:r>
+                </w:p>
+              </w:tc>
+            </w:tr>
+            <w:tr>
+              <w:tc>
+                <w:tcPr>
+                  <w:tcW w:w="2677" w:type="dxa"/>
+                </w:tcPr>
+                <w:p>
+                  <w:pPr>
+                    <w:pStyle w:val="ResumeText"/>
+                    <w:numPr>
+                      <w:ilvl w:val="0"/>
+                      <w:numId w:val="5"/>
+                    </w:numPr>
+                    <w:ind w:right="0"/>
+                  </w:pPr>
+                  <w:r>
+                    <w:t>PostgreSQL</w:t>
+                  </w:r>
+                </w:p>
+              </w:tc>
+              <w:tc>
+                <w:tcPr>
+                  <w:tcW w:w="2406" w:type="dxa"/>
                 </w:tcPr>
                 <w:p>
                   <w:pPr>
@@ -1279,7 +1342,7 @@
               </w:tc>
               <w:tc>
                 <w:tcPr>
-                  <w:tcW w:w="2566" w:type="dxa"/>
+                  <w:tcW w:w="2412" w:type="dxa"/>
                 </w:tcPr>
                 <w:p>
                   <w:pPr>
@@ -1291,7 +1354,63 @@
                     <w:ind w:right="0"/>
                   </w:pPr>
                   <w:r>
-                    <w:t>Heroku</w:t>
+                    <w:t>Git &amp; Github</w:t>
+                  </w:r>
+                </w:p>
+              </w:tc>
+            </w:tr>
+            <w:tr>
+              <w:tc>
+                <w:tcPr>
+                  <w:tcW w:w="2677" w:type="dxa"/>
+                </w:tcPr>
+                <w:p>
+                  <w:pPr>
+                    <w:pStyle w:val="ResumeText"/>
+                    <w:numPr>
+                      <w:ilvl w:val="0"/>
+                      <w:numId w:val="5"/>
+                    </w:numPr>
+                    <w:ind w:right="0"/>
+                  </w:pPr>
+                  <w:r>
+                    <w:t>Jira</w:t>
+                  </w:r>
+                </w:p>
+              </w:tc>
+              <w:tc>
+                <w:tcPr>
+                  <w:tcW w:w="2406" w:type="dxa"/>
+                </w:tcPr>
+                <w:p>
+                  <w:pPr>
+                    <w:pStyle w:val="ResumeText"/>
+                    <w:numPr>
+                      <w:ilvl w:val="0"/>
+                      <w:numId w:val="5"/>
+                    </w:numPr>
+                    <w:ind w:right="0"/>
+                  </w:pPr>
+                  <w:r>
+                    <w:t>CI/CD</w:t>
+                  </w:r>
+                </w:p>
+              </w:tc>
+              <w:tc>
+                <w:tcPr>
+                  <w:tcW w:w="2412" w:type="dxa"/>
+                </w:tcPr>
+                <w:p>
+                  <w:pPr>
+                    <w:pStyle w:val="ResumeText"/>
+                    <w:numPr>
+                      <w:ilvl w:val="0"/>
+                      <w:numId w:val="5"/>
+                    </w:numPr>
+                    <w:ind w:right="0"/>
+                  </w:pPr>
+                  <w:r>
+                    <w:t>Firebase</w:t>
                   </w:r>
                 </w:p>
               </w:tc>
@@ -1341,7 +1460,7 @@
               <w:pStyle w:val="ResumeText"/>
             </w:pPr>
             <w:r>
-              <w:t xml:space="preserve">I'd like to note that a comprehensive list of all projects I've contributed to, along with detailed descriptions and the technologies utilized, can be found in my </w:t>
+              <w:t xml:space="preserve">A comprehensive list of all the projects I've contributed to, including detailed descriptions and the technologies utilized, can be found in my </w:t>
             </w:r>
             <w:hyperlink r:id="rId12" w:history="1">
               <w:r>
@@ -1352,21 +1471,7 @@
               </w:r>
             </w:hyperlink>
             <w:r>
-              <w:t>. Additionally, my completed courses and certificates are also available</w:t>
-            </w:r>
-            <w:r>
-              <w:t xml:space="preserve"> </w:t>
-            </w:r>
-            <w:hyperlink r:id="rId13" w:history="1">
-              <w:r>
-                <w:rPr>
-                  <w:rStyle w:val="Hyperlink"/>
-                </w:rPr>
-                <w:t>there</w:t>
-              </w:r>
-            </w:hyperlink>
-            <w:r>
-              <w:t>.</w:t>
+              <w:t>. Additionally, my completed courses and certificates are available there as well.</w:t>
             </w:r>
           </w:p>
         </w:tc>
@@ -1374,7 +1479,7 @@
     </w:tbl>
     <w:p/>
     <w:sectPr>
-      <w:footerReference w:type="default" r:id="rId14"/>
+      <w:footerReference w:type="default" r:id="rId13"/>
       <w:pgSz w:w="12240" w:h="15840" w:code="1"/>
       <w:pgMar w:top="1080" w:right="1080" w:bottom="1080" w:left="1080" w:header="720" w:footer="720" w:gutter="0"/>
       <w:pgNumType w:start="1"/>
@@ -1387,7 +1492,7 @@
 </file>
 
 <file path=word/endnotes.xml><?xml version="1.0" encoding="utf-8"?>
-<w:endnotes xmlns:wpc="http://schemas.microsoft.com/office/word/2010/wordprocessingCanvas" xmlns:cx="http://schemas.microsoft.com/office/drawing/2014/chartex" xmlns:cx1="http://schemas.microsoft.com/office/drawing/2015/9/8/chartex" xmlns:cx2="http://schemas.microsoft.com/office/drawing/2015/10/21/chartex" xmlns:cx3="http://schemas.microsoft.com/office/drawing/2016/5/9/chartex" xmlns:cx4="http://schemas.microsoft.com/office/drawing/2016/5/10/chartex" xmlns:cx5="http://schemas.microsoft.com/office/drawing/2016/5/11/chartex" xmlns:cx6="http://schemas.microsoft.com/office/drawing/2016/5/12/chartex" xmlns:cx7="http://schemas.microsoft.com/office/drawing/2016/5/13/chartex" xmlns:cx8="http://schemas.microsoft.com/office/drawing/2016/5/14/chartex" xmlns:mc="http://schemas.openxmlformats.org/markup-compatibility/2006" xmlns:aink="http://schemas.microsoft.com/office/drawing/2016/ink" xmlns:am3d="http://schemas.microsoft.com/office/drawing/2017/model3d" xmlns:o="urn:schemas-microsoft-com:office:office" xmlns:oel="http://schemas.microsoft.com/office/2019/extlst" xmlns:r="http://schemas.openxmlformats.org/officeDocument/2006/relationships" xmlns:m="http://schemas.openxmlformats.org/officeDocument/2006/math" xmlns:v="urn:schemas-microsoft-com:vml" xmlns:wp14="http://schemas.microsoft.com/office/word/2010/wordprocessingDrawing" xmlns:wp="http://schemas.openxmlformats.org/drawingml/2006/wordprocessingDrawing" xmlns:w10="urn:schemas-microsoft-com:office:word" xmlns:w="http://schemas.openxmlformats.org/wordprocessingml/2006/main" xmlns:w14="http://schemas.microsoft.com/office/word/2010/wordml" xmlns:w15="http://schemas.microsoft.com/office/word/2012/wordml" xmlns:w16cex="http://schemas.microsoft.com/office/word/2018/wordml/cex" xmlns:w16cid="http://schemas.microsoft.com/office/word/2016/wordml/cid" xmlns:w16="http://schemas.microsoft.com/office/word/2018/wordml" xmlns:w16sdtdh="http://schemas.microsoft.com/office/word/2020/wordml/sdtdatahash" xmlns:w16se="http://schemas.microsoft.com/office/word/2015/wordml/symex" xmlns:wpg="http://schemas.microsoft.com/office/word/2010/wordprocessingGroup" xmlns:wpi="http://schemas.microsoft.com/office/word/2010/wordprocessingInk" xmlns:wne="http://schemas.microsoft.com/office/word/2006/wordml" xmlns:wps="http://schemas.microsoft.com/office/word/2010/wordprocessingShape" mc:Ignorable="w14 w15 w16se w16cid w16 w16cex w16sdtdh wp14">
+<w:endnotes xmlns:wpc="http://schemas.microsoft.com/office/word/2010/wordprocessingCanvas" xmlns:cx="http://schemas.microsoft.com/office/drawing/2014/chartex" xmlns:cx1="http://schemas.microsoft.com/office/drawing/2015/9/8/chartex" xmlns:cx2="http://schemas.microsoft.com/office/drawing/2015/10/21/chartex" xmlns:cx3="http://schemas.microsoft.com/office/drawing/2016/5/9/chartex" xmlns:cx4="http://schemas.microsoft.com/office/drawing/2016/5/10/chartex" xmlns:cx5="http://schemas.microsoft.com/office/drawing/2016/5/11/chartex" xmlns:cx6="http://schemas.microsoft.com/office/drawing/2016/5/12/chartex" xmlns:cx7="http://schemas.microsoft.com/office/drawing/2016/5/13/chartex" xmlns:cx8="http://schemas.microsoft.com/office/drawing/2016/5/14/chartex" xmlns:mc="http://schemas.openxmlformats.org/markup-compatibility/2006" xmlns:aink="http://schemas.microsoft.com/office/drawing/2016/ink" xmlns:am3d="http://schemas.microsoft.com/office/drawing/2017/model3d" xmlns:o="urn:schemas-microsoft-com:office:office" xmlns:oel="http://schemas.microsoft.com/office/2019/extlst" xmlns:r="http://schemas.openxmlformats.org/officeDocument/2006/relationships" xmlns:m="http://schemas.openxmlformats.org/officeDocument/2006/math" xmlns:v="urn:schemas-microsoft-com:vml" xmlns:wp14="http://schemas.microsoft.com/office/word/2010/wordprocessingDrawing" xmlns:wp="http://schemas.openxmlformats.org/drawingml/2006/wordprocessingDrawing" xmlns:w10="urn:schemas-microsoft-com:office:word" xmlns:w="http://schemas.openxmlformats.org/wordprocessingml/2006/main" xmlns:w14="http://schemas.microsoft.com/office/word/2010/wordml" xmlns:w15="http://schemas.microsoft.com/office/word/2012/wordml" xmlns:w16cex="http://schemas.microsoft.com/office/word/2018/wordml/cex" xmlns:w16cid="http://schemas.microsoft.com/office/word/2016/wordml/cid" xmlns:w16="http://schemas.microsoft.com/office/word/2018/wordml" xmlns:w16du="http://schemas.microsoft.com/office/word/2023/wordml/word16du" xmlns:w16sdtdh="http://schemas.microsoft.com/office/word/2020/wordml/sdtdatahash" xmlns:w16se="http://schemas.microsoft.com/office/word/2015/wordml/symex" xmlns:wpg="http://schemas.microsoft.com/office/word/2010/wordprocessingGroup" xmlns:wpi="http://schemas.microsoft.com/office/word/2010/wordprocessingInk" xmlns:wne="http://schemas.microsoft.com/office/word/2006/wordml" xmlns:wps="http://schemas.microsoft.com/office/word/2010/wordprocessingShape" mc:Ignorable="w14 w15 w16se w16cid w16 w16cex w16sdtdh w16du wp14">
   <w:endnote w:type="separator" w:id="-1">
     <w:p>
       <w:pPr>
@@ -1412,7 +1517,7 @@
 </file>
 
 <file path=word/footer1.xml><?xml version="1.0" encoding="utf-8"?>
-<w:ftr xmlns:wpc="http://schemas.microsoft.com/office/word/2010/wordprocessingCanvas" xmlns:cx="http://schemas.microsoft.com/office/drawing/2014/chartex" xmlns:cx1="http://schemas.microsoft.com/office/drawing/2015/9/8/chartex" xmlns:cx2="http://schemas.microsoft.com/office/drawing/2015/10/21/chartex" xmlns:cx3="http://schemas.microsoft.com/office/drawing/2016/5/9/chartex" xmlns:cx4="http://schemas.microsoft.com/office/drawing/2016/5/10/chartex" xmlns:cx5="http://schemas.microsoft.com/office/drawing/2016/5/11/chartex" xmlns:cx6="http://schemas.microsoft.com/office/drawing/2016/5/12/chartex" xmlns:cx7="http://schemas.microsoft.com/office/drawing/2016/5/13/chartex" xmlns:cx8="http://schemas.microsoft.com/office/drawing/2016/5/14/chartex" xmlns:mc="http://schemas.openxmlformats.org/markup-compatibility/2006" xmlns:aink="http://schemas.microsoft.com/office/drawing/2016/ink" xmlns:am3d="http://schemas.microsoft.com/office/drawing/2017/model3d" xmlns:o="urn:schemas-microsoft-com:office:office" xmlns:oel="http://schemas.microsoft.com/office/2019/extlst" xmlns:r="http://schemas.openxmlformats.org/officeDocument/2006/relationships" xmlns:m="http://schemas.openxmlformats.org/officeDocument/2006/math" xmlns:v="urn:schemas-microsoft-com:vml" xmlns:wp14="http://schemas.microsoft.com/office/word/2010/wordprocessingDrawing" xmlns:wp="http://schemas.openxmlformats.org/drawingml/2006/wordprocessingDrawing" xmlns:w10="urn:schemas-microsoft-com:office:word" xmlns:w="http://schemas.openxmlformats.org/wordprocessingml/2006/main" xmlns:w14="http://schemas.microsoft.com/office/word/2010/wordml" xmlns:w15="http://schemas.microsoft.com/office/word/2012/wordml" xmlns:w16cex="http://schemas.microsoft.com/office/word/2018/wordml/cex" xmlns:w16cid="http://schemas.microsoft.com/office/word/2016/wordml/cid" xmlns:w16="http://schemas.microsoft.com/office/word/2018/wordml" xmlns:w16sdtdh="http://schemas.microsoft.com/office/word/2020/wordml/sdtdatahash" xmlns:w16se="http://schemas.microsoft.com/office/word/2015/wordml/symex" xmlns:wpg="http://schemas.microsoft.com/office/word/2010/wordprocessingGroup" xmlns:wpi="http://schemas.microsoft.com/office/word/2010/wordprocessingInk" xmlns:wne="http://schemas.microsoft.com/office/word/2006/wordml" xmlns:wps="http://schemas.microsoft.com/office/word/2010/wordprocessingShape" mc:Ignorable="w14 w15 w16se w16cid w16 w16cex w16sdtdh wp14">
+<w:ftr xmlns:wpc="http://schemas.microsoft.com/office/word/2010/wordprocessingCanvas" xmlns:cx="http://schemas.microsoft.com/office/drawing/2014/chartex" xmlns:cx1="http://schemas.microsoft.com/office/drawing/2015/9/8/chartex" xmlns:cx2="http://schemas.microsoft.com/office/drawing/2015/10/21/chartex" xmlns:cx3="http://schemas.microsoft.com/office/drawing/2016/5/9/chartex" xmlns:cx4="http://schemas.microsoft.com/office/drawing/2016/5/10/chartex" xmlns:cx5="http://schemas.microsoft.com/office/drawing/2016/5/11/chartex" xmlns:cx6="http://schemas.microsoft.com/office/drawing/2016/5/12/chartex" xmlns:cx7="http://schemas.microsoft.com/office/drawing/2016/5/13/chartex" xmlns:cx8="http://schemas.microsoft.com/office/drawing/2016/5/14/chartex" xmlns:mc="http://schemas.openxmlformats.org/markup-compatibility/2006" xmlns:aink="http://schemas.microsoft.com/office/drawing/2016/ink" xmlns:am3d="http://schemas.microsoft.com/office/drawing/2017/model3d" xmlns:o="urn:schemas-microsoft-com:office:office" xmlns:oel="http://schemas.microsoft.com/office/2019/extlst" xmlns:r="http://schemas.openxmlformats.org/officeDocument/2006/relationships" xmlns:m="http://schemas.openxmlformats.org/officeDocument/2006/math" xmlns:v="urn:schemas-microsoft-com:vml" xmlns:wp14="http://schemas.microsoft.com/office/word/2010/wordprocessingDrawing" xmlns:wp="http://schemas.openxmlformats.org/drawingml/2006/wordprocessingDrawing" xmlns:w10="urn:schemas-microsoft-com:office:word" xmlns:w="http://schemas.openxmlformats.org/wordprocessingml/2006/main" xmlns:w14="http://schemas.microsoft.com/office/word/2010/wordml" xmlns:w15="http://schemas.microsoft.com/office/word/2012/wordml" xmlns:w16cex="http://schemas.microsoft.com/office/word/2018/wordml/cex" xmlns:w16cid="http://schemas.microsoft.com/office/word/2016/wordml/cid" xmlns:w16="http://schemas.microsoft.com/office/word/2018/wordml" xmlns:w16du="http://schemas.microsoft.com/office/word/2023/wordml/word16du" xmlns:w16sdtdh="http://schemas.microsoft.com/office/word/2020/wordml/sdtdatahash" xmlns:w16se="http://schemas.microsoft.com/office/word/2015/wordml/symex" xmlns:wpg="http://schemas.microsoft.com/office/word/2010/wordprocessingGroup" xmlns:wpi="http://schemas.microsoft.com/office/word/2010/wordprocessingInk" xmlns:wne="http://schemas.microsoft.com/office/word/2006/wordml" xmlns:wps="http://schemas.microsoft.com/office/word/2010/wordprocessingShape" mc:Ignorable="w14 w15 w16se w16cid w16 w16cex w16sdtdh w16du wp14">
   <w:p>
     <w:pPr>
       <w:pStyle w:val="Footer"/>
@@ -1443,7 +1548,7 @@
 </file>
 
 <file path=word/footnotes.xml><?xml version="1.0" encoding="utf-8"?>
-<w:footnotes xmlns:wpc="http://schemas.microsoft.com/office/word/2010/wordprocessingCanvas" xmlns:cx="http://schemas.microsoft.com/office/drawing/2014/chartex" xmlns:cx1="http://schemas.microsoft.com/office/drawing/2015/9/8/chartex" xmlns:cx2="http://schemas.microsoft.com/office/drawing/2015/10/21/chartex" xmlns:cx3="http://schemas.microsoft.com/office/drawing/2016/5/9/chartex" xmlns:cx4="http://schemas.microsoft.com/office/drawing/2016/5/10/chartex" xmlns:cx5="http://schemas.microsoft.com/office/drawing/2016/5/11/chartex" xmlns:cx6="http://schemas.microsoft.com/office/drawing/2016/5/12/chartex" xmlns:cx7="http://schemas.microsoft.com/office/drawing/2016/5/13/chartex" xmlns:cx8="http://schemas.microsoft.com/office/drawing/2016/5/14/chartex" xmlns:mc="http://schemas.openxmlformats.org/markup-compatibility/2006" xmlns:aink="http://schemas.microsoft.com/office/drawing/2016/ink" xmlns:am3d="http://schemas.microsoft.com/office/drawing/2017/model3d" xmlns:o="urn:schemas-microsoft-com:office:office" xmlns:oel="http://schemas.microsoft.com/office/2019/extlst" xmlns:r="http://schemas.openxmlformats.org/officeDocument/2006/relationships" xmlns:m="http://schemas.openxmlformats.org/officeDocument/2006/math" xmlns:v="urn:schemas-microsoft-com:vml" xmlns:wp14="http://schemas.microsoft.com/office/word/2010/wordprocessingDrawing" xmlns:wp="http://schemas.openxmlformats.org/drawingml/2006/wordprocessingDrawing" xmlns:w10="urn:schemas-microsoft-com:office:word" xmlns:w="http://schemas.openxmlformats.org/wordprocessingml/2006/main" xmlns:w14="http://schemas.microsoft.com/office/word/2010/wordml" xmlns:w15="http://schemas.microsoft.com/office/word/2012/wordml" xmlns:w16cex="http://schemas.microsoft.com/office/word/2018/wordml/cex" xmlns:w16cid="http://schemas.microsoft.com/office/word/2016/wordml/cid" xmlns:w16="http://schemas.microsoft.com/office/word/2018/wordml" xmlns:w16sdtdh="http://schemas.microsoft.com/office/word/2020/wordml/sdtdatahash" xmlns:w16se="http://schemas.microsoft.com/office/word/2015/wordml/symex" xmlns:wpg="http://schemas.microsoft.com/office/word/2010/wordprocessingGroup" xmlns:wpi="http://schemas.microsoft.com/office/word/2010/wordprocessingInk" xmlns:wne="http://schemas.microsoft.com/office/word/2006/wordml" xmlns:wps="http://schemas.microsoft.com/office/word/2010/wordprocessingShape" mc:Ignorable="w14 w15 w16se w16cid w16 w16cex w16sdtdh wp14">
+<w:footnotes xmlns:wpc="http://schemas.microsoft.com/office/word/2010/wordprocessingCanvas" xmlns:cx="http://schemas.microsoft.com/office/drawing/2014/chartex" xmlns:cx1="http://schemas.microsoft.com/office/drawing/2015/9/8/chartex" xmlns:cx2="http://schemas.microsoft.com/office/drawing/2015/10/21/chartex" xmlns:cx3="http://schemas.microsoft.com/office/drawing/2016/5/9/chartex" xmlns:cx4="http://schemas.microsoft.com/office/drawing/2016/5/10/chartex" xmlns:cx5="http://schemas.microsoft.com/office/drawing/2016/5/11/chartex" xmlns:cx6="http://schemas.microsoft.com/office/drawing/2016/5/12/chartex" xmlns:cx7="http://schemas.microsoft.com/office/drawing/2016/5/13/chartex" xmlns:cx8="http://schemas.microsoft.com/office/drawing/2016/5/14/chartex" xmlns:mc="http://schemas.openxmlformats.org/markup-compatibility/2006" xmlns:aink="http://schemas.microsoft.com/office/drawing/2016/ink" xmlns:am3d="http://schemas.microsoft.com/office/drawing/2017/model3d" xmlns:o="urn:schemas-microsoft-com:office:office" xmlns:oel="http://schemas.microsoft.com/office/2019/extlst" xmlns:r="http://schemas.openxmlformats.org/officeDocument/2006/relationships" xmlns:m="http://schemas.openxmlformats.org/officeDocument/2006/math" xmlns:v="urn:schemas-microsoft-com:vml" xmlns:wp14="http://schemas.microsoft.com/office/word/2010/wordprocessingDrawing" xmlns:wp="http://schemas.openxmlformats.org/drawingml/2006/wordprocessingDrawing" xmlns:w10="urn:schemas-microsoft-com:office:word" xmlns:w="http://schemas.openxmlformats.org/wordprocessingml/2006/main" xmlns:w14="http://schemas.microsoft.com/office/word/2010/wordml" xmlns:w15="http://schemas.microsoft.com/office/word/2012/wordml" xmlns:w16cex="http://schemas.microsoft.com/office/word/2018/wordml/cex" xmlns:w16cid="http://schemas.microsoft.com/office/word/2016/wordml/cid" xmlns:w16="http://schemas.microsoft.com/office/word/2018/wordml" xmlns:w16du="http://schemas.microsoft.com/office/word/2023/wordml/word16du" xmlns:w16sdtdh="http://schemas.microsoft.com/office/word/2020/wordml/sdtdatahash" xmlns:w16se="http://schemas.microsoft.com/office/word/2015/wordml/symex" xmlns:wpg="http://schemas.microsoft.com/office/word/2010/wordprocessingGroup" xmlns:wpi="http://schemas.microsoft.com/office/word/2010/wordprocessingInk" xmlns:wne="http://schemas.microsoft.com/office/word/2006/wordml" xmlns:wps="http://schemas.microsoft.com/office/word/2010/wordprocessingShape" mc:Ignorable="w14 w15 w16se w16cid w16 w16cex w16sdtdh w16du wp14">
   <w:footnote w:type="separator" w:id="-1">
     <w:p>
       <w:pPr>
@@ -1468,7 +1573,7 @@
 </file>
 
 <file path=word/numbering.xml><?xml version="1.0" encoding="utf-8"?>
-<w:numbering xmlns:wpc="http://schemas.microsoft.com/office/word/2010/wordprocessingCanvas" xmlns:cx="http://schemas.microsoft.com/office/drawing/2014/chartex" xmlns:cx1="http://schemas.microsoft.com/office/drawing/2015/9/8/chartex" xmlns:cx2="http://schemas.microsoft.com/office/drawing/2015/10/21/chartex" xmlns:cx3="http://schemas.microsoft.com/office/drawing/2016/5/9/chartex" xmlns:cx4="http://schemas.microsoft.com/office/drawing/2016/5/10/chartex" xmlns:cx5="http://schemas.microsoft.com/office/drawing/2016/5/11/chartex" xmlns:cx6="http://schemas.microsoft.com/office/drawing/2016/5/12/chartex" xmlns:cx7="http://schemas.microsoft.com/office/drawing/2016/5/13/chartex" xmlns:cx8="http://schemas.microsoft.com/office/drawing/2016/5/14/chartex" xmlns:mc="http://schemas.openxmlformats.org/markup-compatibility/2006" xmlns:aink="http://schemas.microsoft.com/office/drawing/2016/ink" xmlns:am3d="http://schemas.microsoft.com/office/drawing/2017/model3d" xmlns:o="urn:schemas-microsoft-com:office:office" xmlns:oel="http://schemas.microsoft.com/office/2019/extlst" xmlns:r="http://schemas.openxmlformats.org/officeDocument/2006/relationships" xmlns:m="http://schemas.openxmlformats.org/officeDocument/2006/math" xmlns:v="urn:schemas-microsoft-com:vml" xmlns:wp14="http://schemas.microsoft.com/office/word/2010/wordprocessingDrawing" xmlns:wp="http://schemas.openxmlformats.org/drawingml/2006/wordprocessingDrawing" xmlns:w10="urn:schemas-microsoft-com:office:word" xmlns:w="http://schemas.openxmlformats.org/wordprocessingml/2006/main" xmlns:w14="http://schemas.microsoft.com/office/word/2010/wordml" xmlns:w15="http://schemas.microsoft.com/office/word/2012/wordml" xmlns:w16cex="http://schemas.microsoft.com/office/word/2018/wordml/cex" xmlns:w16cid="http://schemas.microsoft.com/office/word/2016/wordml/cid" xmlns:w16="http://schemas.microsoft.com/office/word/2018/wordml" xmlns:w16sdtdh="http://schemas.microsoft.com/office/word/2020/wordml/sdtdatahash" xmlns:w16se="http://schemas.microsoft.com/office/word/2015/wordml/symex" xmlns:wpg="http://schemas.microsoft.com/office/word/2010/wordprocessingGroup" xmlns:wpi="http://schemas.microsoft.com/office/word/2010/wordprocessingInk" xmlns:wne="http://schemas.microsoft.com/office/word/2006/wordml" xmlns:wps="http://schemas.microsoft.com/office/word/2010/wordprocessingShape" mc:Ignorable="w14 w15 w16se w16cid w16 w16cex w16sdtdh wp14">
+<w:numbering xmlns:wpc="http://schemas.microsoft.com/office/word/2010/wordprocessingCanvas" xmlns:cx="http://schemas.microsoft.com/office/drawing/2014/chartex" xmlns:cx1="http://schemas.microsoft.com/office/drawing/2015/9/8/chartex" xmlns:cx2="http://schemas.microsoft.com/office/drawing/2015/10/21/chartex" xmlns:cx3="http://schemas.microsoft.com/office/drawing/2016/5/9/chartex" xmlns:cx4="http://schemas.microsoft.com/office/drawing/2016/5/10/chartex" xmlns:cx5="http://schemas.microsoft.com/office/drawing/2016/5/11/chartex" xmlns:cx6="http://schemas.microsoft.com/office/drawing/2016/5/12/chartex" xmlns:cx7="http://schemas.microsoft.com/office/drawing/2016/5/13/chartex" xmlns:cx8="http://schemas.microsoft.com/office/drawing/2016/5/14/chartex" xmlns:mc="http://schemas.openxmlformats.org/markup-compatibility/2006" xmlns:aink="http://schemas.microsoft.com/office/drawing/2016/ink" xmlns:am3d="http://schemas.microsoft.com/office/drawing/2017/model3d" xmlns:o="urn:schemas-microsoft-com:office:office" xmlns:oel="http://schemas.microsoft.com/office/2019/extlst" xmlns:r="http://schemas.openxmlformats.org/officeDocument/2006/relationships" xmlns:m="http://schemas.openxmlformats.org/officeDocument/2006/math" xmlns:v="urn:schemas-microsoft-com:vml" xmlns:wp14="http://schemas.microsoft.com/office/word/2010/wordprocessingDrawing" xmlns:wp="http://schemas.openxmlformats.org/drawingml/2006/wordprocessingDrawing" xmlns:w10="urn:schemas-microsoft-com:office:word" xmlns:w="http://schemas.openxmlformats.org/wordprocessingml/2006/main" xmlns:w14="http://schemas.microsoft.com/office/word/2010/wordml" xmlns:w15="http://schemas.microsoft.com/office/word/2012/wordml" xmlns:w16cex="http://schemas.microsoft.com/office/word/2018/wordml/cex" xmlns:w16cid="http://schemas.microsoft.com/office/word/2016/wordml/cid" xmlns:w16="http://schemas.microsoft.com/office/word/2018/wordml" xmlns:w16du="http://schemas.microsoft.com/office/word/2023/wordml/word16du" xmlns:w16sdtdh="http://schemas.microsoft.com/office/word/2020/wordml/sdtdatahash" xmlns:w16se="http://schemas.microsoft.com/office/word/2015/wordml/symex" xmlns:wpg="http://schemas.microsoft.com/office/word/2010/wordprocessingGroup" xmlns:wpi="http://schemas.microsoft.com/office/word/2010/wordprocessingInk" xmlns:wne="http://schemas.microsoft.com/office/word/2006/wordml" xmlns:wps="http://schemas.microsoft.com/office/word/2010/wordprocessingShape" mc:Ignorable="w14 w15 w16se w16cid w16 w16cex w16sdtdh w16du wp14">
   <w:abstractNum w:abstractNumId="0" w15:restartNumberingAfterBreak="0">
     <w:nsid w:val="0E9A55A3"/>
     <w:multiLevelType w:val="hybridMultilevel"/>
@@ -2357,7 +2462,7 @@
 </file>
 
 <file path=word/styles.xml><?xml version="1.0" encoding="utf-8"?>
-<w:styles xmlns:mc="http://schemas.openxmlformats.org/markup-compatibility/2006" xmlns:r="http://schemas.openxmlformats.org/officeDocument/2006/relationships" xmlns:w="http://schemas.openxmlformats.org/wordprocessingml/2006/main" xmlns:w14="http://schemas.microsoft.com/office/word/2010/wordml" xmlns:w15="http://schemas.microsoft.com/office/word/2012/wordml" xmlns:w16cex="http://schemas.microsoft.com/office/word/2018/wordml/cex" xmlns:w16cid="http://schemas.microsoft.com/office/word/2016/wordml/cid" xmlns:w16="http://schemas.microsoft.com/office/word/2018/wordml" xmlns:w16sdtdh="http://schemas.microsoft.com/office/word/2020/wordml/sdtdatahash" xmlns:w16se="http://schemas.microsoft.com/office/word/2015/wordml/symex" mc:Ignorable="w14 w15 w16se w16cid w16 w16cex w16sdtdh">
+<w:styles xmlns:mc="http://schemas.openxmlformats.org/markup-compatibility/2006" xmlns:r="http://schemas.openxmlformats.org/officeDocument/2006/relationships" xmlns:w="http://schemas.openxmlformats.org/wordprocessingml/2006/main" xmlns:w14="http://schemas.microsoft.com/office/word/2010/wordml" xmlns:w15="http://schemas.microsoft.com/office/word/2012/wordml" xmlns:w16cex="http://schemas.microsoft.com/office/word/2018/wordml/cex" xmlns:w16cid="http://schemas.microsoft.com/office/word/2016/wordml/cid" xmlns:w16="http://schemas.microsoft.com/office/word/2018/wordml" xmlns:w16du="http://schemas.microsoft.com/office/word/2023/wordml/word16du" xmlns:w16sdtdh="http://schemas.microsoft.com/office/word/2020/wordml/sdtdatahash" xmlns:w16se="http://schemas.microsoft.com/office/word/2015/wordml/symex" mc:Ignorable="w14 w15 w16se w16cid w16 w16cex w16sdtdh w16du">
   <w:docDefaults>
     <w:rPrDefault>
       <w:rPr>
@@ -2960,7 +3065,6 @@
   <w:style w:type="character" w:default="1" w:styleId="DefaultParagraphFont">
     <w:name w:val="Default Paragraph Font"/>
     <w:uiPriority w:val="1"/>
-    <w:semiHidden/>
     <w:unhideWhenUsed/>
   </w:style>
   <w:style w:type="table" w:default="1" w:styleId="TableNormal">

</xml_diff>

<commit_message>
Implement multiple code changes for optimization and bug fixes
</commit_message>
<xml_diff>
--- a/public/documents/Mohamed H. Aly.docx
+++ b/public/documents/Mohamed H. Aly.docx
@@ -1,6 +1,6 @@
 
 <file path=word/document.xml><?xml version="1.0" encoding="utf-8"?>
-<w:document xmlns:wpc="http://schemas.microsoft.com/office/word/2010/wordprocessingCanvas" xmlns:cx="http://schemas.microsoft.com/office/drawing/2014/chartex" xmlns:cx1="http://schemas.microsoft.com/office/drawing/2015/9/8/chartex" xmlns:cx2="http://schemas.microsoft.com/office/drawing/2015/10/21/chartex" xmlns:cx3="http://schemas.microsoft.com/office/drawing/2016/5/9/chartex" xmlns:cx4="http://schemas.microsoft.com/office/drawing/2016/5/10/chartex" xmlns:cx5="http://schemas.microsoft.com/office/drawing/2016/5/11/chartex" xmlns:cx6="http://schemas.microsoft.com/office/drawing/2016/5/12/chartex" xmlns:cx7="http://schemas.microsoft.com/office/drawing/2016/5/13/chartex" xmlns:cx8="http://schemas.microsoft.com/office/drawing/2016/5/14/chartex" xmlns:mc="http://schemas.openxmlformats.org/markup-compatibility/2006" xmlns:aink="http://schemas.microsoft.com/office/drawing/2016/ink" xmlns:am3d="http://schemas.microsoft.com/office/drawing/2017/model3d" xmlns:o="urn:schemas-microsoft-com:office:office" xmlns:oel="http://schemas.microsoft.com/office/2019/extlst" xmlns:r="http://schemas.openxmlformats.org/officeDocument/2006/relationships" xmlns:m="http://schemas.openxmlformats.org/officeDocument/2006/math" xmlns:v="urn:schemas-microsoft-com:vml" xmlns:wp14="http://schemas.microsoft.com/office/word/2010/wordprocessingDrawing" xmlns:wp="http://schemas.openxmlformats.org/drawingml/2006/wordprocessingDrawing" xmlns:w10="urn:schemas-microsoft-com:office:word" xmlns:w="http://schemas.openxmlformats.org/wordprocessingml/2006/main" xmlns:w14="http://schemas.microsoft.com/office/word/2010/wordml" xmlns:w15="http://schemas.microsoft.com/office/word/2012/wordml" xmlns:w16cex="http://schemas.microsoft.com/office/word/2018/wordml/cex" xmlns:w16cid="http://schemas.microsoft.com/office/word/2016/wordml/cid" xmlns:w16="http://schemas.microsoft.com/office/word/2018/wordml" xmlns:w16du="http://schemas.microsoft.com/office/word/2023/wordml/word16du" xmlns:w16sdtdh="http://schemas.microsoft.com/office/word/2020/wordml/sdtdatahash" xmlns:w16se="http://schemas.microsoft.com/office/word/2015/wordml/symex" xmlns:wpg="http://schemas.microsoft.com/office/word/2010/wordprocessingGroup" xmlns:wpi="http://schemas.microsoft.com/office/word/2010/wordprocessingInk" xmlns:wne="http://schemas.microsoft.com/office/word/2006/wordml" xmlns:wps="http://schemas.microsoft.com/office/word/2010/wordprocessingShape" mc:Ignorable="w14 w15 w16se w16cid w16 w16cex w16sdtdh w16du wp14">
+<w:document xmlns:wpc="http://schemas.microsoft.com/office/word/2010/wordprocessingCanvas" xmlns:cx="http://schemas.microsoft.com/office/drawing/2014/chartex" xmlns:cx1="http://schemas.microsoft.com/office/drawing/2015/9/8/chartex" xmlns:cx2="http://schemas.microsoft.com/office/drawing/2015/10/21/chartex" xmlns:cx3="http://schemas.microsoft.com/office/drawing/2016/5/9/chartex" xmlns:cx4="http://schemas.microsoft.com/office/drawing/2016/5/10/chartex" xmlns:cx5="http://schemas.microsoft.com/office/drawing/2016/5/11/chartex" xmlns:cx6="http://schemas.microsoft.com/office/drawing/2016/5/12/chartex" xmlns:cx7="http://schemas.microsoft.com/office/drawing/2016/5/13/chartex" xmlns:cx8="http://schemas.microsoft.com/office/drawing/2016/5/14/chartex" xmlns:mc="http://schemas.openxmlformats.org/markup-compatibility/2006" xmlns:aink="http://schemas.microsoft.com/office/drawing/2016/ink" xmlns:am3d="http://schemas.microsoft.com/office/drawing/2017/model3d" xmlns:o="urn:schemas-microsoft-com:office:office" xmlns:oel="http://schemas.microsoft.com/office/2019/extlst" xmlns:r="http://schemas.openxmlformats.org/officeDocument/2006/relationships" xmlns:m="http://schemas.openxmlformats.org/officeDocument/2006/math" xmlns:v="urn:schemas-microsoft-com:vml" xmlns:wp14="http://schemas.microsoft.com/office/word/2010/wordprocessingDrawing" xmlns:wp="http://schemas.openxmlformats.org/drawingml/2006/wordprocessingDrawing" xmlns:w10="urn:schemas-microsoft-com:office:word" xmlns:w="http://schemas.openxmlformats.org/wordprocessingml/2006/main" xmlns:w14="http://schemas.microsoft.com/office/word/2010/wordml" xmlns:w15="http://schemas.microsoft.com/office/word/2012/wordml" xmlns:w16cex="http://schemas.microsoft.com/office/word/2018/wordml/cex" xmlns:w16cid="http://schemas.microsoft.com/office/word/2016/wordml/cid" xmlns:w16="http://schemas.microsoft.com/office/word/2018/wordml" xmlns:w16du="http://schemas.microsoft.com/office/word/2023/wordml/word16du" xmlns:w16sdtdh="http://schemas.microsoft.com/office/word/2020/wordml/sdtdatahash" xmlns:w16sdtfl="http://schemas.microsoft.com/office/word/2024/wordml/sdtformatlock" xmlns:w16se="http://schemas.microsoft.com/office/word/2015/wordml/symex" xmlns:wpg="http://schemas.microsoft.com/office/word/2010/wordprocessingGroup" xmlns:wpi="http://schemas.microsoft.com/office/word/2010/wordprocessingInk" xmlns:wne="http://schemas.microsoft.com/office/word/2006/wordml" xmlns:wps="http://schemas.microsoft.com/office/word/2010/wordprocessingShape" mc:Ignorable="w14 w15 w16se w16cid w16 w16cex w16sdtdh w16sdtfl w16du wp14">
   <w:body>
     <w:p>
       <w:pPr>
@@ -101,8 +101,8 @@
         <w:tblCaption w:val="Resume layout table"/>
       </w:tblPr>
       <w:tblGrid>
-        <w:gridCol w:w="2591"/>
-        <w:gridCol w:w="7489"/>
+        <w:gridCol w:w="2590"/>
+        <w:gridCol w:w="7490"/>
       </w:tblGrid>
       <w:tr>
         <w:trPr>
@@ -141,7 +141,7 @@
                 <w:sz w:val="21"/>
                 <w:szCs w:val="21"/>
               </w:rPr>
-              <w:t>Sideup</w:t>
+              <w:t>The Address Holding</w:t>
             </w:r>
           </w:p>
           <w:p>
@@ -159,23 +159,7 @@
                 <w:sz w:val="21"/>
                 <w:szCs w:val="21"/>
               </w:rPr>
-              <w:t xml:space="preserve">Senior Frontend </w:t>
-            </w:r>
-            <w:r>
-              <w:rPr>
-                <w:color w:val="404040" w:themeColor="text1" w:themeTint="BF"/>
-                <w:sz w:val="21"/>
-                <w:szCs w:val="21"/>
-              </w:rPr>
-              <w:t>E</w:t>
-            </w:r>
-            <w:r>
-              <w:rPr>
-                <w:color w:val="404040" w:themeColor="text1" w:themeTint="BF"/>
-                <w:sz w:val="21"/>
-                <w:szCs w:val="21"/>
-              </w:rPr>
-              <w:t>ngineer</w:t>
+              <w:t>Frontend Engineer</w:t>
             </w:r>
           </w:p>
           <w:p>
@@ -183,7 +167,10 @@
               <w:pStyle w:val="ResumeText"/>
             </w:pPr>
             <w:r>
-              <w:t>Dec 2023 - Present</w:t>
+              <w:t>Nov 2024</w:t>
+            </w:r>
+            <w:r>
+              <w:t xml:space="preserve"> - Present</w:t>
             </w:r>
           </w:p>
           <w:p>
@@ -198,11 +185,12 @@
               <w:rPr>
                 <w:b/>
                 <w:bCs/>
-              </w:rPr>
-              <w:t>Led and mentored junior engineers</w:t>
-            </w:r>
-            <w:r>
-              <w:t>: Cultivated a collaborative environment, fostering skill development and productivity.</w:t>
+                <w:lang w:val="en-EG"/>
+              </w:rPr>
+              <w:t xml:space="preserve">Internal system development: </w:t>
+            </w:r>
+            <w:r>
+              <w:t>Built and maintained CRMs and HRMs using Next.js, focusing on performance, scalability, and maintainability.</w:t>
             </w:r>
           </w:p>
           <w:p>
@@ -217,11 +205,12 @@
               <w:rPr>
                 <w:b/>
                 <w:bCs/>
-              </w:rPr>
-              <w:t>Hands-on coding leadership</w:t>
-            </w:r>
-            <w:r>
-              <w:t>: Prioritized efficient task distribution, tackled complex features, ensuring robust code quality.</w:t>
+                <w:lang w:val="en-EG"/>
+              </w:rPr>
+              <w:t xml:space="preserve">Project ownership: </w:t>
+            </w:r>
+            <w:r>
+              <w:t>Spearheaded development of a property listing e-commerce website, authoring 85%+ of the production code.</w:t>
             </w:r>
           </w:p>
           <w:p>
@@ -236,11 +225,12 @@
               <w:rPr>
                 <w:b/>
                 <w:bCs/>
-              </w:rPr>
-              <w:t>Stakeholder collaboration</w:t>
-            </w:r>
-            <w:r>
-              <w:t>: Provided valuable insights, aligning dashboard direction with user needs and business objectives.</w:t>
+                <w:lang w:val="en-EG"/>
+              </w:rPr>
+              <w:t xml:space="preserve">SEO optimization: </w:t>
+            </w:r>
+            <w:r>
+              <w:t>Implemented server-side rendering and dynamic routing to maximize organic visibility and meet SEO best practices.</w:t>
             </w:r>
           </w:p>
           <w:p>
@@ -255,19 +245,167 @@
               <w:rPr>
                 <w:b/>
                 <w:bCs/>
-              </w:rPr>
-              <w:t>Process optimization</w:t>
-            </w:r>
+                <w:lang w:val="en-EG"/>
+              </w:rPr>
+              <w:t xml:space="preserve">Cross-functional collaboration: </w:t>
+            </w:r>
+            <w:r>
+              <w:t>Worked closely with designers and backend teams to ensure seamless UI/UX and reliable system integration.</w:t>
+            </w:r>
+          </w:p>
+          <w:p>
+            <w:pPr>
+              <w:pStyle w:val="ResumeText"/>
+            </w:pPr>
+          </w:p>
+          <w:p>
+            <w:pPr>
+              <w:pStyle w:val="Heading2"/>
+              <w:rPr>
+                <w:sz w:val="21"/>
+                <w:szCs w:val="21"/>
+              </w:rPr>
+            </w:pPr>
+            <w:r>
+              <w:rPr>
+                <w:sz w:val="21"/>
+                <w:szCs w:val="21"/>
+              </w:rPr>
+              <w:t>Sideup</w:t>
+            </w:r>
+          </w:p>
+          <w:p>
+            <w:pPr>
+              <w:pStyle w:val="ResumeText"/>
+              <w:rPr>
+                <w:color w:val="404040" w:themeColor="text1" w:themeTint="BF"/>
+                <w:sz w:val="21"/>
+                <w:szCs w:val="21"/>
+              </w:rPr>
+            </w:pPr>
+            <w:r>
+              <w:rPr>
+                <w:color w:val="404040" w:themeColor="text1" w:themeTint="BF"/>
+                <w:sz w:val="21"/>
+                <w:szCs w:val="21"/>
+              </w:rPr>
+              <w:t>Senior Frontend Engineer</w:t>
+            </w:r>
+          </w:p>
+          <w:p>
+            <w:pPr>
+              <w:pStyle w:val="ResumeText"/>
+            </w:pPr>
+            <w:r>
+              <w:t xml:space="preserve">Dec 2023 </w:t>
+            </w:r>
+            <w:r>
+              <w:t>–</w:t>
+            </w:r>
+            <w:r>
+              <w:t xml:space="preserve"> </w:t>
+            </w:r>
+            <w:r>
+              <w:t>Nov 2024</w:t>
+            </w:r>
+          </w:p>
+          <w:p>
+            <w:pPr>
+              <w:pStyle w:val="ResumeText"/>
+              <w:numPr>
+                <w:ilvl w:val="0"/>
+                <w:numId w:val="1"/>
+              </w:numPr>
+            </w:pPr>
             <w:r>
               <w:rPr>
                 <w:b/>
                 <w:bCs/>
               </w:rPr>
+              <w:t>Led and mentored junior engineers</w:t>
+            </w:r>
+            <w:r>
+              <w:t>: Cultivated a collaborative environment, fostering skill development and productivity.</w:t>
+            </w:r>
+          </w:p>
+          <w:p>
+            <w:pPr>
+              <w:pStyle w:val="ResumeText"/>
+              <w:numPr>
+                <w:ilvl w:val="0"/>
+                <w:numId w:val="1"/>
+              </w:numPr>
+            </w:pPr>
+            <w:r>
+              <w:rPr>
+                <w:b/>
+                <w:bCs/>
+              </w:rPr>
+              <w:t>Hands-on coding leadership</w:t>
+            </w:r>
+            <w:r>
+              <w:t>: Prioritized efficient task distribution, tackled complex features, ensuring robust code quality.</w:t>
+            </w:r>
+          </w:p>
+          <w:p>
+            <w:pPr>
+              <w:pStyle w:val="ResumeText"/>
+              <w:numPr>
+                <w:ilvl w:val="0"/>
+                <w:numId w:val="1"/>
+              </w:numPr>
+            </w:pPr>
+            <w:r>
+              <w:rPr>
+                <w:b/>
+                <w:bCs/>
+              </w:rPr>
+              <w:t>Stakeholder collaboration</w:t>
+            </w:r>
+            <w:r>
+              <w:t>: Provided valuable insights, aligning dashboard direction with user needs and business objectives.</w:t>
+            </w:r>
+          </w:p>
+          <w:p>
+            <w:pPr>
+              <w:pStyle w:val="ResumeText"/>
+              <w:numPr>
+                <w:ilvl w:val="0"/>
+                <w:numId w:val="1"/>
+              </w:numPr>
+            </w:pPr>
+            <w:r>
+              <w:rPr>
+                <w:b/>
+                <w:bCs/>
+              </w:rPr>
+              <w:t>Process optimization</w:t>
+            </w:r>
+            <w:r>
+              <w:rPr>
+                <w:b/>
+                <w:bCs/>
+              </w:rPr>
               <w:t xml:space="preserve">: </w:t>
             </w:r>
             <w:r>
               <w:t>Implemented initiatives to streamline workflows, enhance productivity, and ensure code efficiency and reliability.</w:t>
             </w:r>
+          </w:p>
+          <w:p>
+            <w:pPr>
+              <w:pStyle w:val="ResumeText"/>
+            </w:pPr>
+          </w:p>
+          <w:p>
+            <w:pPr>
+              <w:pStyle w:val="ResumeText"/>
+            </w:pPr>
+          </w:p>
+          <w:p>
+            <w:pPr>
+              <w:pStyle w:val="ResumeText"/>
+            </w:pPr>
           </w:p>
           <w:p>
             <w:pPr>
@@ -304,6 +442,7 @@
                 <w:szCs w:val="21"/>
                 <w14:ligatures w14:val="standardContextual"/>
               </w:rPr>
+              <w:lastRenderedPageBreak/>
               <w:t>Sideup</w:t>
             </w:r>
           </w:p>
@@ -485,6 +624,161 @@
             </w:r>
             <w:bookmarkEnd w:id="0"/>
             <w:bookmarkEnd w:id="1"/>
+          </w:p>
+          <w:p>
+            <w:pPr>
+              <w:pStyle w:val="Heading2"/>
+              <w:rPr>
+                <w:sz w:val="21"/>
+                <w:szCs w:val="21"/>
+              </w:rPr>
+            </w:pPr>
+            <w:r>
+              <w:rPr>
+                <w:sz w:val="21"/>
+                <w:szCs w:val="21"/>
+              </w:rPr>
+              <w:t>Advanced Computer Technologies (ACT)</w:t>
+            </w:r>
+          </w:p>
+          <w:p>
+            <w:pPr>
+              <w:pStyle w:val="ResumeText"/>
+              <w:rPr>
+                <w:color w:val="404040" w:themeColor="text1" w:themeTint="BF"/>
+                <w:sz w:val="21"/>
+                <w:szCs w:val="21"/>
+              </w:rPr>
+            </w:pPr>
+            <w:r>
+              <w:rPr>
+                <w:color w:val="404040" w:themeColor="text1" w:themeTint="BF"/>
+                <w:sz w:val="21"/>
+                <w:szCs w:val="21"/>
+              </w:rPr>
+              <w:t xml:space="preserve">Interface </w:t>
+            </w:r>
+            <w:r>
+              <w:rPr>
+                <w:color w:val="404040" w:themeColor="text1" w:themeTint="BF"/>
+                <w:sz w:val="21"/>
+                <w:szCs w:val="21"/>
+              </w:rPr>
+              <w:t>S</w:t>
+            </w:r>
+            <w:r>
+              <w:rPr>
+                <w:color w:val="404040" w:themeColor="text1" w:themeTint="BF"/>
+                <w:sz w:val="21"/>
+                <w:szCs w:val="21"/>
+              </w:rPr>
+              <w:t>pecialist</w:t>
+            </w:r>
+          </w:p>
+          <w:p>
+            <w:pPr>
+              <w:pStyle w:val="ResumeText"/>
+            </w:pPr>
+            <w:r>
+              <w:t>Feb 2022 - Feb 202</w:t>
+            </w:r>
+            <w:r>
+              <w:t>3</w:t>
+            </w:r>
+          </w:p>
+          <w:p>
+            <w:pPr>
+              <w:pStyle w:val="ResumeText"/>
+              <w:numPr>
+                <w:ilvl w:val="0"/>
+                <w:numId w:val="1"/>
+              </w:numPr>
+            </w:pPr>
+            <w:r>
+              <w:rPr>
+                <w:b/>
+                <w:bCs/>
+              </w:rPr>
+              <w:t>System Integration Expertise</w:t>
+            </w:r>
+            <w:r>
+              <w:t>: Integrated digital subsystems like Door Lock Systems, IPTV, and POS with Property Management Systems for renowned hotel chains, facilitating seamless operations.</w:t>
+            </w:r>
+          </w:p>
+          <w:p>
+            <w:pPr>
+              <w:pStyle w:val="ResumeText"/>
+              <w:numPr>
+                <w:ilvl w:val="0"/>
+                <w:numId w:val="1"/>
+              </w:numPr>
+            </w:pPr>
+            <w:r>
+              <w:rPr>
+                <w:b/>
+                <w:bCs/>
+              </w:rPr>
+              <w:t>Agile Collaboration</w:t>
+            </w:r>
+            <w:r>
+              <w:t>: Collaborated in agile settings, prioritizing and addressing stakeholder requirements, ensuring effective communication and alignment.</w:t>
+            </w:r>
+          </w:p>
+          <w:p>
+            <w:pPr>
+              <w:pStyle w:val="ResumeText"/>
+              <w:numPr>
+                <w:ilvl w:val="0"/>
+                <w:numId w:val="1"/>
+              </w:numPr>
+            </w:pPr>
+            <w:r>
+              <w:rPr>
+                <w:b/>
+                <w:bCs/>
+              </w:rPr>
+              <w:t>Remote Troubleshooting</w:t>
+            </w:r>
+            <w:r>
+              <w:t>: Analyzed logs and error codes to troubleshoot issues remotely, minimizing downtime and ensuring prompt issue resolution.</w:t>
+            </w:r>
+          </w:p>
+          <w:p>
+            <w:pPr>
+              <w:numPr>
+                <w:ilvl w:val="0"/>
+                <w:numId w:val="1"/>
+              </w:numPr>
+              <w:ind w:right="1440"/>
+            </w:pPr>
+            <w:r>
+              <w:rPr>
+                <w:b/>
+                <w:bCs/>
+              </w:rPr>
+              <w:t>Project Coordination Expertise</w:t>
+            </w:r>
+            <w:r>
+              <w:t>: Orchestrated the integration of Oracle's Opera Web Services for 480+</w:t>
+            </w:r>
+            <w:r>
+              <w:t xml:space="preserve"> </w:t>
+            </w:r>
+            <w:r>
+              <w:t xml:space="preserve">Intercontinental Holiday Inn Group </w:t>
+            </w:r>
+            <w:r>
+              <w:t>(</w:t>
+            </w:r>
+            <w:r>
+              <w:t>IHG</w:t>
+            </w:r>
+            <w:r>
+              <w:t>)</w:t>
+            </w:r>
+            <w:r>
+              <w:t xml:space="preserve"> hotels globally within four months, demonstrating adeptness in coordinating complex projects with multiple stakeholders and ensuring timely execution.</w:t>
+            </w:r>
           </w:p>
         </w:tc>
       </w:tr>
@@ -492,205 +786,6 @@
         <w:trPr>
           <w:trHeight w:val="4493"/>
         </w:trPr>
-        <w:tc>
-          <w:tcPr>
-            <w:tcW w:w="0" w:type="auto"/>
-            <w:tcBorders>
-              <w:bottom w:val="single" w:sz="4" w:space="0" w:color="7E97AD" w:themeColor="accent1"/>
-            </w:tcBorders>
-            <w:tcMar>
-              <w:right w:w="475" w:type="dxa"/>
-            </w:tcMar>
-          </w:tcPr>
-          <w:p>
-            <w:pPr>
-              <w:pStyle w:val="Heading1"/>
-            </w:pPr>
-            <w:r>
-              <w:lastRenderedPageBreak/>
-              <w:t>Experience</w:t>
-            </w:r>
-          </w:p>
-          <w:p>
-            <w:pPr>
-              <w:pStyle w:val="Heading1"/>
-            </w:pPr>
-            <w:r>
-              <w:t>con</w:t>
-            </w:r>
-            <w:r>
-              <w:t>t.</w:t>
-            </w:r>
-          </w:p>
-        </w:tc>
-        <w:tc>
-          <w:tcPr>
-            <w:tcW w:w="0" w:type="auto"/>
-            <w:tcBorders>
-              <w:bottom w:val="single" w:sz="4" w:space="0" w:color="7E97AD" w:themeColor="accent1"/>
-            </w:tcBorders>
-          </w:tcPr>
-          <w:p>
-            <w:pPr>
-              <w:pStyle w:val="Heading2"/>
-              <w:rPr>
-                <w:sz w:val="21"/>
-                <w:szCs w:val="21"/>
-              </w:rPr>
-            </w:pPr>
-            <w:r>
-              <w:rPr>
-                <w:sz w:val="21"/>
-                <w:szCs w:val="21"/>
-              </w:rPr>
-              <w:t>Advanced Computer Technologies (ACT)</w:t>
-            </w:r>
-          </w:p>
-          <w:p>
-            <w:pPr>
-              <w:pStyle w:val="ResumeText"/>
-              <w:rPr>
-                <w:color w:val="404040" w:themeColor="text1" w:themeTint="BF"/>
-                <w:sz w:val="21"/>
-                <w:szCs w:val="21"/>
-              </w:rPr>
-            </w:pPr>
-            <w:r>
-              <w:rPr>
-                <w:color w:val="404040" w:themeColor="text1" w:themeTint="BF"/>
-                <w:sz w:val="21"/>
-                <w:szCs w:val="21"/>
-              </w:rPr>
-              <w:t xml:space="preserve">Interface </w:t>
-            </w:r>
-            <w:r>
-              <w:rPr>
-                <w:color w:val="404040" w:themeColor="text1" w:themeTint="BF"/>
-                <w:sz w:val="21"/>
-                <w:szCs w:val="21"/>
-              </w:rPr>
-              <w:t>S</w:t>
-            </w:r>
-            <w:r>
-              <w:rPr>
-                <w:color w:val="404040" w:themeColor="text1" w:themeTint="BF"/>
-                <w:sz w:val="21"/>
-                <w:szCs w:val="21"/>
-              </w:rPr>
-              <w:t>pecialist</w:t>
-            </w:r>
-          </w:p>
-          <w:p>
-            <w:pPr>
-              <w:pStyle w:val="ResumeText"/>
-            </w:pPr>
-            <w:r>
-              <w:t>Feb 2022 - Feb 202</w:t>
-            </w:r>
-            <w:r>
-              <w:t>3</w:t>
-            </w:r>
-          </w:p>
-          <w:p>
-            <w:pPr>
-              <w:pStyle w:val="ResumeText"/>
-              <w:numPr>
-                <w:ilvl w:val="0"/>
-                <w:numId w:val="1"/>
-              </w:numPr>
-            </w:pPr>
-            <w:r>
-              <w:rPr>
-                <w:b/>
-                <w:bCs/>
-              </w:rPr>
-              <w:t>System Integration Expertise</w:t>
-            </w:r>
-            <w:r>
-              <w:t>: Integrated digital subsystems like Door Lock Systems, IPTV, and POS with Property Management Systems for renowned hotel chains, facilitating seamless operations.</w:t>
-            </w:r>
-          </w:p>
-          <w:p>
-            <w:pPr>
-              <w:pStyle w:val="ResumeText"/>
-              <w:numPr>
-                <w:ilvl w:val="0"/>
-                <w:numId w:val="1"/>
-              </w:numPr>
-            </w:pPr>
-            <w:r>
-              <w:rPr>
-                <w:b/>
-                <w:bCs/>
-              </w:rPr>
-              <w:t>Agile Collaboration</w:t>
-            </w:r>
-            <w:r>
-              <w:t>: Collaborated in agile settings, prioritizing and addressing stakeholder requirements, ensuring effective communication and alignment.</w:t>
-            </w:r>
-          </w:p>
-          <w:p>
-            <w:pPr>
-              <w:pStyle w:val="ResumeText"/>
-              <w:numPr>
-                <w:ilvl w:val="0"/>
-                <w:numId w:val="1"/>
-              </w:numPr>
-            </w:pPr>
-            <w:r>
-              <w:rPr>
-                <w:b/>
-                <w:bCs/>
-              </w:rPr>
-              <w:t>Remote Troubleshooting</w:t>
-            </w:r>
-            <w:r>
-              <w:t>: Analyzed logs and error codes to troubleshoot issues remotely, minimizing downtime and ensuring prompt issue resolution.</w:t>
-            </w:r>
-          </w:p>
-          <w:p>
-            <w:pPr>
-              <w:pStyle w:val="ResumeText"/>
-              <w:numPr>
-                <w:ilvl w:val="0"/>
-                <w:numId w:val="1"/>
-              </w:numPr>
-              <w:rPr>
-                <w:lang w:val="en-EG"/>
-              </w:rPr>
-            </w:pPr>
-            <w:r>
-              <w:rPr>
-                <w:b/>
-                <w:bCs/>
-              </w:rPr>
-              <w:t>Project Coordination Expertise</w:t>
-            </w:r>
-            <w:r>
-              <w:t>: Orchestrated the integration of Oracle's Opera Web Services for 480+</w:t>
-            </w:r>
-            <w:r>
-              <w:t xml:space="preserve"> </w:t>
-            </w:r>
-            <w:r>
-              <w:t xml:space="preserve">Intercontinental Holiday Inn Group </w:t>
-            </w:r>
-            <w:r>
-              <w:t>(</w:t>
-            </w:r>
-            <w:r>
-              <w:t>IHG</w:t>
-            </w:r>
-            <w:r>
-              <w:t>)</w:t>
-            </w:r>
-            <w:r>
-              <w:t xml:space="preserve"> hotels globally within four months, demonstrating adeptness in coordinating complex projects with multiple stakeholders and ensuring timely execution.</w:t>
-            </w:r>
-          </w:p>
-        </w:tc>
-      </w:tr>
-      <w:tr>
         <w:tc>
           <w:tcPr>
             <w:tcW w:w="0" w:type="auto"/>
@@ -707,6 +802,7 @@
               <w:pStyle w:val="Heading1"/>
             </w:pPr>
             <w:r>
+              <w:lastRenderedPageBreak/>
               <w:t>Education</w:t>
             </w:r>
           </w:p>
@@ -778,9 +874,7 @@
             <w:pPr>
               <w:pStyle w:val="ResumeText"/>
               <w:rPr>
-                <w:color w:val="404040" w:themeColor="text1" w:themeTint="BF"/>
-                <w:sz w:val="22"/>
-                <w:szCs w:val="22"/>
+                <w:lang w:val="en-EG"/>
               </w:rPr>
             </w:pPr>
             <w:r>
@@ -790,9 +884,6 @@
         </w:tc>
       </w:tr>
       <w:tr>
-        <w:trPr>
-          <w:trHeight w:val="2492"/>
-        </w:trPr>
         <w:tc>
           <w:tcPr>
             <w:tcW w:w="0" w:type="auto"/>
@@ -808,10 +899,7 @@
               <w:pStyle w:val="Heading1"/>
             </w:pPr>
             <w:r>
-              <w:t xml:space="preserve">technical </w:t>
-            </w:r>
-            <w:r>
-              <w:t>skills</w:t>
+              <w:t>technical skills</w:t>
             </w:r>
           </w:p>
         </w:tc>
@@ -837,9 +925,9 @@
               <w:tblLook w:val="04A0" w:firstRow="1" w:lastRow="0" w:firstColumn="1" w:lastColumn="0" w:noHBand="0" w:noVBand="1"/>
             </w:tblPr>
             <w:tblGrid>
-              <w:gridCol w:w="2677"/>
-              <w:gridCol w:w="2403"/>
-              <w:gridCol w:w="2409"/>
+              <w:gridCol w:w="2676"/>
+              <w:gridCol w:w="2404"/>
+              <w:gridCol w:w="2410"/>
             </w:tblGrid>
             <w:tr>
               <w:tc>
@@ -1050,13 +1138,7 @@
                     <w:ind w:right="0"/>
                   </w:pPr>
                   <w:r>
-                    <w:t>NEXT</w:t>
-                  </w:r>
-                  <w:r>
-                    <w:t>J</w:t>
-                  </w:r>
-                  <w:r>
-                    <w:t>S</w:t>
+                    <w:t>NEXTJS</w:t>
                   </w:r>
                 </w:p>
               </w:tc>
@@ -1419,7 +1501,65 @@
           <w:p>
             <w:pPr>
               <w:pStyle w:val="ResumeText"/>
-            </w:pPr>
+              <w:rPr>
+                <w:color w:val="404040" w:themeColor="text1" w:themeTint="BF"/>
+                <w:sz w:val="22"/>
+                <w:szCs w:val="22"/>
+              </w:rPr>
+            </w:pPr>
+          </w:p>
+        </w:tc>
+      </w:tr>
+      <w:tr>
+        <w:trPr>
+          <w:trHeight w:val="2492"/>
+        </w:trPr>
+        <w:tc>
+          <w:tcPr>
+            <w:tcW w:w="0" w:type="auto"/>
+            <w:tcBorders>
+              <w:top w:val="single" w:sz="4" w:space="0" w:color="7E97AD" w:themeColor="accent1"/>
+              <w:bottom w:val="double" w:sz="4" w:space="0" w:color="7E97AD" w:themeColor="accent1"/>
+            </w:tcBorders>
+            <w:tcMar>
+              <w:right w:w="475" w:type="dxa"/>
+            </w:tcMar>
+          </w:tcPr>
+          <w:p>
+            <w:pPr>
+              <w:pStyle w:val="Heading1"/>
+            </w:pPr>
+            <w:r>
+              <w:t>PROJECTS &amp; COURSES/CERTIFICATES</w:t>
+            </w:r>
+          </w:p>
+        </w:tc>
+        <w:tc>
+          <w:tcPr>
+            <w:tcW w:w="0" w:type="auto"/>
+            <w:tcBorders>
+              <w:top w:val="single" w:sz="4" w:space="0" w:color="7E97AD" w:themeColor="accent1"/>
+              <w:bottom w:val="double" w:sz="4" w:space="0" w:color="7E97AD" w:themeColor="accent1"/>
+            </w:tcBorders>
+          </w:tcPr>
+          <w:p>
+            <w:pPr>
+              <w:pStyle w:val="ResumeText"/>
+            </w:pPr>
+            <w:r>
+              <w:t xml:space="preserve">A comprehensive list of all the projects I've contributed to, including detailed descriptions and the technologies utilized, can be found in my </w:t>
+            </w:r>
+            <w:hyperlink r:id="rId12" w:history="1">
+              <w:r>
+                <w:rPr>
+                  <w:rStyle w:val="Hyperlink"/>
+                </w:rPr>
+                <w:t>online portfolio</w:t>
+              </w:r>
+            </w:hyperlink>
+            <w:r>
+              <w:t>. Additionally, my completed courses and certificates are available there as well.</w:t>
+            </w:r>
           </w:p>
         </w:tc>
       </w:tr>
@@ -1442,9 +1582,6 @@
             <w:pPr>
               <w:pStyle w:val="Heading1"/>
             </w:pPr>
-            <w:r>
-              <w:t>PROJECTS &amp; COURSES/CERTIFICATES</w:t>
-            </w:r>
           </w:p>
         </w:tc>
         <w:tc>
@@ -1459,20 +1596,6 @@
             <w:pPr>
               <w:pStyle w:val="ResumeText"/>
             </w:pPr>
-            <w:r>
-              <w:t xml:space="preserve">A comprehensive list of all the projects I've contributed to, including detailed descriptions and the technologies utilized, can be found in my </w:t>
-            </w:r>
-            <w:hyperlink r:id="rId12" w:history="1">
-              <w:r>
-                <w:rPr>
-                  <w:rStyle w:val="Hyperlink"/>
-                </w:rPr>
-                <w:t>online portfolio</w:t>
-              </w:r>
-            </w:hyperlink>
-            <w:r>
-              <w:t>. Additionally, my completed courses and certificates are available there as well.</w:t>
-            </w:r>
           </w:p>
         </w:tc>
       </w:tr>
@@ -1492,7 +1615,7 @@
 </file>
 
 <file path=word/endnotes.xml><?xml version="1.0" encoding="utf-8"?>
-<w:endnotes xmlns:wpc="http://schemas.microsoft.com/office/word/2010/wordprocessingCanvas" xmlns:cx="http://schemas.microsoft.com/office/drawing/2014/chartex" xmlns:cx1="http://schemas.microsoft.com/office/drawing/2015/9/8/chartex" xmlns:cx2="http://schemas.microsoft.com/office/drawing/2015/10/21/chartex" xmlns:cx3="http://schemas.microsoft.com/office/drawing/2016/5/9/chartex" xmlns:cx4="http://schemas.microsoft.com/office/drawing/2016/5/10/chartex" xmlns:cx5="http://schemas.microsoft.com/office/drawing/2016/5/11/chartex" xmlns:cx6="http://schemas.microsoft.com/office/drawing/2016/5/12/chartex" xmlns:cx7="http://schemas.microsoft.com/office/drawing/2016/5/13/chartex" xmlns:cx8="http://schemas.microsoft.com/office/drawing/2016/5/14/chartex" xmlns:mc="http://schemas.openxmlformats.org/markup-compatibility/2006" xmlns:aink="http://schemas.microsoft.com/office/drawing/2016/ink" xmlns:am3d="http://schemas.microsoft.com/office/drawing/2017/model3d" xmlns:o="urn:schemas-microsoft-com:office:office" xmlns:oel="http://schemas.microsoft.com/office/2019/extlst" xmlns:r="http://schemas.openxmlformats.org/officeDocument/2006/relationships" xmlns:m="http://schemas.openxmlformats.org/officeDocument/2006/math" xmlns:v="urn:schemas-microsoft-com:vml" xmlns:wp14="http://schemas.microsoft.com/office/word/2010/wordprocessingDrawing" xmlns:wp="http://schemas.openxmlformats.org/drawingml/2006/wordprocessingDrawing" xmlns:w10="urn:schemas-microsoft-com:office:word" xmlns:w="http://schemas.openxmlformats.org/wordprocessingml/2006/main" xmlns:w14="http://schemas.microsoft.com/office/word/2010/wordml" xmlns:w15="http://schemas.microsoft.com/office/word/2012/wordml" xmlns:w16cex="http://schemas.microsoft.com/office/word/2018/wordml/cex" xmlns:w16cid="http://schemas.microsoft.com/office/word/2016/wordml/cid" xmlns:w16="http://schemas.microsoft.com/office/word/2018/wordml" xmlns:w16du="http://schemas.microsoft.com/office/word/2023/wordml/word16du" xmlns:w16sdtdh="http://schemas.microsoft.com/office/word/2020/wordml/sdtdatahash" xmlns:w16se="http://schemas.microsoft.com/office/word/2015/wordml/symex" xmlns:wpg="http://schemas.microsoft.com/office/word/2010/wordprocessingGroup" xmlns:wpi="http://schemas.microsoft.com/office/word/2010/wordprocessingInk" xmlns:wne="http://schemas.microsoft.com/office/word/2006/wordml" xmlns:wps="http://schemas.microsoft.com/office/word/2010/wordprocessingShape" mc:Ignorable="w14 w15 w16se w16cid w16 w16cex w16sdtdh w16du wp14">
+<w:endnotes xmlns:wpc="http://schemas.microsoft.com/office/word/2010/wordprocessingCanvas" xmlns:cx="http://schemas.microsoft.com/office/drawing/2014/chartex" xmlns:cx1="http://schemas.microsoft.com/office/drawing/2015/9/8/chartex" xmlns:cx2="http://schemas.microsoft.com/office/drawing/2015/10/21/chartex" xmlns:cx3="http://schemas.microsoft.com/office/drawing/2016/5/9/chartex" xmlns:cx4="http://schemas.microsoft.com/office/drawing/2016/5/10/chartex" xmlns:cx5="http://schemas.microsoft.com/office/drawing/2016/5/11/chartex" xmlns:cx6="http://schemas.microsoft.com/office/drawing/2016/5/12/chartex" xmlns:cx7="http://schemas.microsoft.com/office/drawing/2016/5/13/chartex" xmlns:cx8="http://schemas.microsoft.com/office/drawing/2016/5/14/chartex" xmlns:mc="http://schemas.openxmlformats.org/markup-compatibility/2006" xmlns:aink="http://schemas.microsoft.com/office/drawing/2016/ink" xmlns:am3d="http://schemas.microsoft.com/office/drawing/2017/model3d" xmlns:o="urn:schemas-microsoft-com:office:office" xmlns:oel="http://schemas.microsoft.com/office/2019/extlst" xmlns:r="http://schemas.openxmlformats.org/officeDocument/2006/relationships" xmlns:m="http://schemas.openxmlformats.org/officeDocument/2006/math" xmlns:v="urn:schemas-microsoft-com:vml" xmlns:wp14="http://schemas.microsoft.com/office/word/2010/wordprocessingDrawing" xmlns:wp="http://schemas.openxmlformats.org/drawingml/2006/wordprocessingDrawing" xmlns:w10="urn:schemas-microsoft-com:office:word" xmlns:w="http://schemas.openxmlformats.org/wordprocessingml/2006/main" xmlns:w14="http://schemas.microsoft.com/office/word/2010/wordml" xmlns:w15="http://schemas.microsoft.com/office/word/2012/wordml" xmlns:w16cex="http://schemas.microsoft.com/office/word/2018/wordml/cex" xmlns:w16cid="http://schemas.microsoft.com/office/word/2016/wordml/cid" xmlns:w16="http://schemas.microsoft.com/office/word/2018/wordml" xmlns:w16du="http://schemas.microsoft.com/office/word/2023/wordml/word16du" xmlns:w16sdtdh="http://schemas.microsoft.com/office/word/2020/wordml/sdtdatahash" xmlns:w16sdtfl="http://schemas.microsoft.com/office/word/2024/wordml/sdtformatlock" xmlns:w16se="http://schemas.microsoft.com/office/word/2015/wordml/symex" xmlns:wpg="http://schemas.microsoft.com/office/word/2010/wordprocessingGroup" xmlns:wpi="http://schemas.microsoft.com/office/word/2010/wordprocessingInk" xmlns:wne="http://schemas.microsoft.com/office/word/2006/wordml" xmlns:wps="http://schemas.microsoft.com/office/word/2010/wordprocessingShape" mc:Ignorable="w14 w15 w16se w16cid w16 w16cex w16sdtdh w16sdtfl w16du wp14">
   <w:endnote w:type="separator" w:id="-1">
     <w:p>
       <w:pPr>
@@ -1517,7 +1640,7 @@
 </file>
 
 <file path=word/footer1.xml><?xml version="1.0" encoding="utf-8"?>
-<w:ftr xmlns:wpc="http://schemas.microsoft.com/office/word/2010/wordprocessingCanvas" xmlns:cx="http://schemas.microsoft.com/office/drawing/2014/chartex" xmlns:cx1="http://schemas.microsoft.com/office/drawing/2015/9/8/chartex" xmlns:cx2="http://schemas.microsoft.com/office/drawing/2015/10/21/chartex" xmlns:cx3="http://schemas.microsoft.com/office/drawing/2016/5/9/chartex" xmlns:cx4="http://schemas.microsoft.com/office/drawing/2016/5/10/chartex" xmlns:cx5="http://schemas.microsoft.com/office/drawing/2016/5/11/chartex" xmlns:cx6="http://schemas.microsoft.com/office/drawing/2016/5/12/chartex" xmlns:cx7="http://schemas.microsoft.com/office/drawing/2016/5/13/chartex" xmlns:cx8="http://schemas.microsoft.com/office/drawing/2016/5/14/chartex" xmlns:mc="http://schemas.openxmlformats.org/markup-compatibility/2006" xmlns:aink="http://schemas.microsoft.com/office/drawing/2016/ink" xmlns:am3d="http://schemas.microsoft.com/office/drawing/2017/model3d" xmlns:o="urn:schemas-microsoft-com:office:office" xmlns:oel="http://schemas.microsoft.com/office/2019/extlst" xmlns:r="http://schemas.openxmlformats.org/officeDocument/2006/relationships" xmlns:m="http://schemas.openxmlformats.org/officeDocument/2006/math" xmlns:v="urn:schemas-microsoft-com:vml" xmlns:wp14="http://schemas.microsoft.com/office/word/2010/wordprocessingDrawing" xmlns:wp="http://schemas.openxmlformats.org/drawingml/2006/wordprocessingDrawing" xmlns:w10="urn:schemas-microsoft-com:office:word" xmlns:w="http://schemas.openxmlformats.org/wordprocessingml/2006/main" xmlns:w14="http://schemas.microsoft.com/office/word/2010/wordml" xmlns:w15="http://schemas.microsoft.com/office/word/2012/wordml" xmlns:w16cex="http://schemas.microsoft.com/office/word/2018/wordml/cex" xmlns:w16cid="http://schemas.microsoft.com/office/word/2016/wordml/cid" xmlns:w16="http://schemas.microsoft.com/office/word/2018/wordml" xmlns:w16du="http://schemas.microsoft.com/office/word/2023/wordml/word16du" xmlns:w16sdtdh="http://schemas.microsoft.com/office/word/2020/wordml/sdtdatahash" xmlns:w16se="http://schemas.microsoft.com/office/word/2015/wordml/symex" xmlns:wpg="http://schemas.microsoft.com/office/word/2010/wordprocessingGroup" xmlns:wpi="http://schemas.microsoft.com/office/word/2010/wordprocessingInk" xmlns:wne="http://schemas.microsoft.com/office/word/2006/wordml" xmlns:wps="http://schemas.microsoft.com/office/word/2010/wordprocessingShape" mc:Ignorable="w14 w15 w16se w16cid w16 w16cex w16sdtdh w16du wp14">
+<w:ftr xmlns:wpc="http://schemas.microsoft.com/office/word/2010/wordprocessingCanvas" xmlns:cx="http://schemas.microsoft.com/office/drawing/2014/chartex" xmlns:cx1="http://schemas.microsoft.com/office/drawing/2015/9/8/chartex" xmlns:cx2="http://schemas.microsoft.com/office/drawing/2015/10/21/chartex" xmlns:cx3="http://schemas.microsoft.com/office/drawing/2016/5/9/chartex" xmlns:cx4="http://schemas.microsoft.com/office/drawing/2016/5/10/chartex" xmlns:cx5="http://schemas.microsoft.com/office/drawing/2016/5/11/chartex" xmlns:cx6="http://schemas.microsoft.com/office/drawing/2016/5/12/chartex" xmlns:cx7="http://schemas.microsoft.com/office/drawing/2016/5/13/chartex" xmlns:cx8="http://schemas.microsoft.com/office/drawing/2016/5/14/chartex" xmlns:mc="http://schemas.openxmlformats.org/markup-compatibility/2006" xmlns:aink="http://schemas.microsoft.com/office/drawing/2016/ink" xmlns:am3d="http://schemas.microsoft.com/office/drawing/2017/model3d" xmlns:o="urn:schemas-microsoft-com:office:office" xmlns:oel="http://schemas.microsoft.com/office/2019/extlst" xmlns:r="http://schemas.openxmlformats.org/officeDocument/2006/relationships" xmlns:m="http://schemas.openxmlformats.org/officeDocument/2006/math" xmlns:v="urn:schemas-microsoft-com:vml" xmlns:wp14="http://schemas.microsoft.com/office/word/2010/wordprocessingDrawing" xmlns:wp="http://schemas.openxmlformats.org/drawingml/2006/wordprocessingDrawing" xmlns:w10="urn:schemas-microsoft-com:office:word" xmlns:w="http://schemas.openxmlformats.org/wordprocessingml/2006/main" xmlns:w14="http://schemas.microsoft.com/office/word/2010/wordml" xmlns:w15="http://schemas.microsoft.com/office/word/2012/wordml" xmlns:w16cex="http://schemas.microsoft.com/office/word/2018/wordml/cex" xmlns:w16cid="http://schemas.microsoft.com/office/word/2016/wordml/cid" xmlns:w16="http://schemas.microsoft.com/office/word/2018/wordml" xmlns:w16du="http://schemas.microsoft.com/office/word/2023/wordml/word16du" xmlns:w16sdtdh="http://schemas.microsoft.com/office/word/2020/wordml/sdtdatahash" xmlns:w16sdtfl="http://schemas.microsoft.com/office/word/2024/wordml/sdtformatlock" xmlns:w16se="http://schemas.microsoft.com/office/word/2015/wordml/symex" xmlns:wpg="http://schemas.microsoft.com/office/word/2010/wordprocessingGroup" xmlns:wpi="http://schemas.microsoft.com/office/word/2010/wordprocessingInk" xmlns:wne="http://schemas.microsoft.com/office/word/2006/wordml" xmlns:wps="http://schemas.microsoft.com/office/word/2010/wordprocessingShape" mc:Ignorable="w14 w15 w16se w16cid w16 w16cex w16sdtdh w16sdtfl w16du wp14">
   <w:p>
     <w:pPr>
       <w:pStyle w:val="Footer"/>
@@ -1548,7 +1671,7 @@
 </file>
 
 <file path=word/footnotes.xml><?xml version="1.0" encoding="utf-8"?>
-<w:footnotes xmlns:wpc="http://schemas.microsoft.com/office/word/2010/wordprocessingCanvas" xmlns:cx="http://schemas.microsoft.com/office/drawing/2014/chartex" xmlns:cx1="http://schemas.microsoft.com/office/drawing/2015/9/8/chartex" xmlns:cx2="http://schemas.microsoft.com/office/drawing/2015/10/21/chartex" xmlns:cx3="http://schemas.microsoft.com/office/drawing/2016/5/9/chartex" xmlns:cx4="http://schemas.microsoft.com/office/drawing/2016/5/10/chartex" xmlns:cx5="http://schemas.microsoft.com/office/drawing/2016/5/11/chartex" xmlns:cx6="http://schemas.microsoft.com/office/drawing/2016/5/12/chartex" xmlns:cx7="http://schemas.microsoft.com/office/drawing/2016/5/13/chartex" xmlns:cx8="http://schemas.microsoft.com/office/drawing/2016/5/14/chartex" xmlns:mc="http://schemas.openxmlformats.org/markup-compatibility/2006" xmlns:aink="http://schemas.microsoft.com/office/drawing/2016/ink" xmlns:am3d="http://schemas.microsoft.com/office/drawing/2017/model3d" xmlns:o="urn:schemas-microsoft-com:office:office" xmlns:oel="http://schemas.microsoft.com/office/2019/extlst" xmlns:r="http://schemas.openxmlformats.org/officeDocument/2006/relationships" xmlns:m="http://schemas.openxmlformats.org/officeDocument/2006/math" xmlns:v="urn:schemas-microsoft-com:vml" xmlns:wp14="http://schemas.microsoft.com/office/word/2010/wordprocessingDrawing" xmlns:wp="http://schemas.openxmlformats.org/drawingml/2006/wordprocessingDrawing" xmlns:w10="urn:schemas-microsoft-com:office:word" xmlns:w="http://schemas.openxmlformats.org/wordprocessingml/2006/main" xmlns:w14="http://schemas.microsoft.com/office/word/2010/wordml" xmlns:w15="http://schemas.microsoft.com/office/word/2012/wordml" xmlns:w16cex="http://schemas.microsoft.com/office/word/2018/wordml/cex" xmlns:w16cid="http://schemas.microsoft.com/office/word/2016/wordml/cid" xmlns:w16="http://schemas.microsoft.com/office/word/2018/wordml" xmlns:w16du="http://schemas.microsoft.com/office/word/2023/wordml/word16du" xmlns:w16sdtdh="http://schemas.microsoft.com/office/word/2020/wordml/sdtdatahash" xmlns:w16se="http://schemas.microsoft.com/office/word/2015/wordml/symex" xmlns:wpg="http://schemas.microsoft.com/office/word/2010/wordprocessingGroup" xmlns:wpi="http://schemas.microsoft.com/office/word/2010/wordprocessingInk" xmlns:wne="http://schemas.microsoft.com/office/word/2006/wordml" xmlns:wps="http://schemas.microsoft.com/office/word/2010/wordprocessingShape" mc:Ignorable="w14 w15 w16se w16cid w16 w16cex w16sdtdh w16du wp14">
+<w:footnotes xmlns:wpc="http://schemas.microsoft.com/office/word/2010/wordprocessingCanvas" xmlns:cx="http://schemas.microsoft.com/office/drawing/2014/chartex" xmlns:cx1="http://schemas.microsoft.com/office/drawing/2015/9/8/chartex" xmlns:cx2="http://schemas.microsoft.com/office/drawing/2015/10/21/chartex" xmlns:cx3="http://schemas.microsoft.com/office/drawing/2016/5/9/chartex" xmlns:cx4="http://schemas.microsoft.com/office/drawing/2016/5/10/chartex" xmlns:cx5="http://schemas.microsoft.com/office/drawing/2016/5/11/chartex" xmlns:cx6="http://schemas.microsoft.com/office/drawing/2016/5/12/chartex" xmlns:cx7="http://schemas.microsoft.com/office/drawing/2016/5/13/chartex" xmlns:cx8="http://schemas.microsoft.com/office/drawing/2016/5/14/chartex" xmlns:mc="http://schemas.openxmlformats.org/markup-compatibility/2006" xmlns:aink="http://schemas.microsoft.com/office/drawing/2016/ink" xmlns:am3d="http://schemas.microsoft.com/office/drawing/2017/model3d" xmlns:o="urn:schemas-microsoft-com:office:office" xmlns:oel="http://schemas.microsoft.com/office/2019/extlst" xmlns:r="http://schemas.openxmlformats.org/officeDocument/2006/relationships" xmlns:m="http://schemas.openxmlformats.org/officeDocument/2006/math" xmlns:v="urn:schemas-microsoft-com:vml" xmlns:wp14="http://schemas.microsoft.com/office/word/2010/wordprocessingDrawing" xmlns:wp="http://schemas.openxmlformats.org/drawingml/2006/wordprocessingDrawing" xmlns:w10="urn:schemas-microsoft-com:office:word" xmlns:w="http://schemas.openxmlformats.org/wordprocessingml/2006/main" xmlns:w14="http://schemas.microsoft.com/office/word/2010/wordml" xmlns:w15="http://schemas.microsoft.com/office/word/2012/wordml" xmlns:w16cex="http://schemas.microsoft.com/office/word/2018/wordml/cex" xmlns:w16cid="http://schemas.microsoft.com/office/word/2016/wordml/cid" xmlns:w16="http://schemas.microsoft.com/office/word/2018/wordml" xmlns:w16du="http://schemas.microsoft.com/office/word/2023/wordml/word16du" xmlns:w16sdtdh="http://schemas.microsoft.com/office/word/2020/wordml/sdtdatahash" xmlns:w16sdtfl="http://schemas.microsoft.com/office/word/2024/wordml/sdtformatlock" xmlns:w16se="http://schemas.microsoft.com/office/word/2015/wordml/symex" xmlns:wpg="http://schemas.microsoft.com/office/word/2010/wordprocessingGroup" xmlns:wpi="http://schemas.microsoft.com/office/word/2010/wordprocessingInk" xmlns:wne="http://schemas.microsoft.com/office/word/2006/wordml" xmlns:wps="http://schemas.microsoft.com/office/word/2010/wordprocessingShape" mc:Ignorable="w14 w15 w16se w16cid w16 w16cex w16sdtdh w16sdtfl w16du wp14">
   <w:footnote w:type="separator" w:id="-1">
     <w:p>
       <w:pPr>
@@ -1573,7 +1696,7 @@
 </file>
 
 <file path=word/numbering.xml><?xml version="1.0" encoding="utf-8"?>
-<w:numbering xmlns:wpc="http://schemas.microsoft.com/office/word/2010/wordprocessingCanvas" xmlns:cx="http://schemas.microsoft.com/office/drawing/2014/chartex" xmlns:cx1="http://schemas.microsoft.com/office/drawing/2015/9/8/chartex" xmlns:cx2="http://schemas.microsoft.com/office/drawing/2015/10/21/chartex" xmlns:cx3="http://schemas.microsoft.com/office/drawing/2016/5/9/chartex" xmlns:cx4="http://schemas.microsoft.com/office/drawing/2016/5/10/chartex" xmlns:cx5="http://schemas.microsoft.com/office/drawing/2016/5/11/chartex" xmlns:cx6="http://schemas.microsoft.com/office/drawing/2016/5/12/chartex" xmlns:cx7="http://schemas.microsoft.com/office/drawing/2016/5/13/chartex" xmlns:cx8="http://schemas.microsoft.com/office/drawing/2016/5/14/chartex" xmlns:mc="http://schemas.openxmlformats.org/markup-compatibility/2006" xmlns:aink="http://schemas.microsoft.com/office/drawing/2016/ink" xmlns:am3d="http://schemas.microsoft.com/office/drawing/2017/model3d" xmlns:o="urn:schemas-microsoft-com:office:office" xmlns:oel="http://schemas.microsoft.com/office/2019/extlst" xmlns:r="http://schemas.openxmlformats.org/officeDocument/2006/relationships" xmlns:m="http://schemas.openxmlformats.org/officeDocument/2006/math" xmlns:v="urn:schemas-microsoft-com:vml" xmlns:wp14="http://schemas.microsoft.com/office/word/2010/wordprocessingDrawing" xmlns:wp="http://schemas.openxmlformats.org/drawingml/2006/wordprocessingDrawing" xmlns:w10="urn:schemas-microsoft-com:office:word" xmlns:w="http://schemas.openxmlformats.org/wordprocessingml/2006/main" xmlns:w14="http://schemas.microsoft.com/office/word/2010/wordml" xmlns:w15="http://schemas.microsoft.com/office/word/2012/wordml" xmlns:w16cex="http://schemas.microsoft.com/office/word/2018/wordml/cex" xmlns:w16cid="http://schemas.microsoft.com/office/word/2016/wordml/cid" xmlns:w16="http://schemas.microsoft.com/office/word/2018/wordml" xmlns:w16du="http://schemas.microsoft.com/office/word/2023/wordml/word16du" xmlns:w16sdtdh="http://schemas.microsoft.com/office/word/2020/wordml/sdtdatahash" xmlns:w16se="http://schemas.microsoft.com/office/word/2015/wordml/symex" xmlns:wpg="http://schemas.microsoft.com/office/word/2010/wordprocessingGroup" xmlns:wpi="http://schemas.microsoft.com/office/word/2010/wordprocessingInk" xmlns:wne="http://schemas.microsoft.com/office/word/2006/wordml" xmlns:wps="http://schemas.microsoft.com/office/word/2010/wordprocessingShape" mc:Ignorable="w14 w15 w16se w16cid w16 w16cex w16sdtdh w16du wp14">
+<w:numbering xmlns:wpc="http://schemas.microsoft.com/office/word/2010/wordprocessingCanvas" xmlns:cx="http://schemas.microsoft.com/office/drawing/2014/chartex" xmlns:cx1="http://schemas.microsoft.com/office/drawing/2015/9/8/chartex" xmlns:cx2="http://schemas.microsoft.com/office/drawing/2015/10/21/chartex" xmlns:cx3="http://schemas.microsoft.com/office/drawing/2016/5/9/chartex" xmlns:cx4="http://schemas.microsoft.com/office/drawing/2016/5/10/chartex" xmlns:cx5="http://schemas.microsoft.com/office/drawing/2016/5/11/chartex" xmlns:cx6="http://schemas.microsoft.com/office/drawing/2016/5/12/chartex" xmlns:cx7="http://schemas.microsoft.com/office/drawing/2016/5/13/chartex" xmlns:cx8="http://schemas.microsoft.com/office/drawing/2016/5/14/chartex" xmlns:mc="http://schemas.openxmlformats.org/markup-compatibility/2006" xmlns:aink="http://schemas.microsoft.com/office/drawing/2016/ink" xmlns:am3d="http://schemas.microsoft.com/office/drawing/2017/model3d" xmlns:o="urn:schemas-microsoft-com:office:office" xmlns:oel="http://schemas.microsoft.com/office/2019/extlst" xmlns:r="http://schemas.openxmlformats.org/officeDocument/2006/relationships" xmlns:m="http://schemas.openxmlformats.org/officeDocument/2006/math" xmlns:v="urn:schemas-microsoft-com:vml" xmlns:wp14="http://schemas.microsoft.com/office/word/2010/wordprocessingDrawing" xmlns:wp="http://schemas.openxmlformats.org/drawingml/2006/wordprocessingDrawing" xmlns:w10="urn:schemas-microsoft-com:office:word" xmlns:w="http://schemas.openxmlformats.org/wordprocessingml/2006/main" xmlns:w14="http://schemas.microsoft.com/office/word/2010/wordml" xmlns:w15="http://schemas.microsoft.com/office/word/2012/wordml" xmlns:w16cex="http://schemas.microsoft.com/office/word/2018/wordml/cex" xmlns:w16cid="http://schemas.microsoft.com/office/word/2016/wordml/cid" xmlns:w16="http://schemas.microsoft.com/office/word/2018/wordml" xmlns:w16du="http://schemas.microsoft.com/office/word/2023/wordml/word16du" xmlns:w16sdtdh="http://schemas.microsoft.com/office/word/2020/wordml/sdtdatahash" xmlns:w16sdtfl="http://schemas.microsoft.com/office/word/2024/wordml/sdtformatlock" xmlns:w16se="http://schemas.microsoft.com/office/word/2015/wordml/symex" xmlns:wpg="http://schemas.microsoft.com/office/word/2010/wordprocessingGroup" xmlns:wpi="http://schemas.microsoft.com/office/word/2010/wordprocessingInk" xmlns:wne="http://schemas.microsoft.com/office/word/2006/wordml" xmlns:wps="http://schemas.microsoft.com/office/word/2010/wordprocessingShape" mc:Ignorable="w14 w15 w16se w16cid w16 w16cex w16sdtdh w16sdtfl w16du wp14">
   <w:abstractNum w:abstractNumId="0" w15:restartNumberingAfterBreak="0">
     <w:nsid w:val="0E9A55A3"/>
     <w:multiLevelType w:val="hybridMultilevel"/>
@@ -2462,7 +2585,7 @@
 </file>
 
 <file path=word/styles.xml><?xml version="1.0" encoding="utf-8"?>
-<w:styles xmlns:mc="http://schemas.openxmlformats.org/markup-compatibility/2006" xmlns:r="http://schemas.openxmlformats.org/officeDocument/2006/relationships" xmlns:w="http://schemas.openxmlformats.org/wordprocessingml/2006/main" xmlns:w14="http://schemas.microsoft.com/office/word/2010/wordml" xmlns:w15="http://schemas.microsoft.com/office/word/2012/wordml" xmlns:w16cex="http://schemas.microsoft.com/office/word/2018/wordml/cex" xmlns:w16cid="http://schemas.microsoft.com/office/word/2016/wordml/cid" xmlns:w16="http://schemas.microsoft.com/office/word/2018/wordml" xmlns:w16du="http://schemas.microsoft.com/office/word/2023/wordml/word16du" xmlns:w16sdtdh="http://schemas.microsoft.com/office/word/2020/wordml/sdtdatahash" xmlns:w16se="http://schemas.microsoft.com/office/word/2015/wordml/symex" mc:Ignorable="w14 w15 w16se w16cid w16 w16cex w16sdtdh w16du">
+<w:styles xmlns:mc="http://schemas.openxmlformats.org/markup-compatibility/2006" xmlns:r="http://schemas.openxmlformats.org/officeDocument/2006/relationships" xmlns:w="http://schemas.openxmlformats.org/wordprocessingml/2006/main" xmlns:w14="http://schemas.microsoft.com/office/word/2010/wordml" xmlns:w15="http://schemas.microsoft.com/office/word/2012/wordml" xmlns:w16cex="http://schemas.microsoft.com/office/word/2018/wordml/cex" xmlns:w16cid="http://schemas.microsoft.com/office/word/2016/wordml/cid" xmlns:w16="http://schemas.microsoft.com/office/word/2018/wordml" xmlns:w16du="http://schemas.microsoft.com/office/word/2023/wordml/word16du" xmlns:w16sdtdh="http://schemas.microsoft.com/office/word/2020/wordml/sdtdatahash" xmlns:w16sdtfl="http://schemas.microsoft.com/office/word/2024/wordml/sdtformatlock" xmlns:w16se="http://schemas.microsoft.com/office/word/2015/wordml/symex" mc:Ignorable="w14 w15 w16se w16cid w16 w16cex w16sdtdh w16sdtfl w16du">
   <w:docDefaults>
     <w:rPrDefault>
       <w:rPr>

</xml_diff>